<commit_message>
Added definitions. Added system overview. Updated the Train Navigation Database section with preliminary information about track geometry data collection.
</commit_message>
<xml_diff>
--- a/documentation/CPE 656 - Train Monitor Project - Software Design Specification.docx
+++ b/documentation/CPE 656 - Train Monitor Project - Software Design Specification.docx
@@ -11,7 +11,7 @@
           <w:tab w:val="left" w:pos="5940" w:leader="none"/>
           <w:tab w:val="left" w:pos="6300" w:leader="none"/>
         </w:tabs>
-        <w:spacing w:lineRule="auto" w:line="254" w:before="0" w:after="160"/>
+        <w:spacing w:lineRule="auto" w:line="252" w:before="0" w:after="160"/>
         <w:jc w:val="center"/>
         <w:rPr>
           <w:rFonts w:eastAsia="Calibri" w:cs="Calibri" w:ascii="Calibri" w:hAnsi="Calibri"/>
@@ -38,7 +38,7 @@
           <w:tab w:val="left" w:pos="5940" w:leader="none"/>
           <w:tab w:val="left" w:pos="6300" w:leader="none"/>
         </w:tabs>
-        <w:spacing w:lineRule="auto" w:line="254" w:before="0" w:after="160"/>
+        <w:spacing w:lineRule="auto" w:line="252" w:before="0" w:after="160"/>
         <w:jc w:val="center"/>
         <w:rPr/>
       </w:pPr>
@@ -54,7 +54,7 @@
           <w:tab w:val="left" w:pos="5940" w:leader="none"/>
           <w:tab w:val="left" w:pos="6300" w:leader="none"/>
         </w:tabs>
-        <w:spacing w:lineRule="auto" w:line="254" w:before="0" w:after="160"/>
+        <w:spacing w:lineRule="auto" w:line="252" w:before="0" w:after="160"/>
         <w:rPr/>
       </w:pPr>
       <w:r>
@@ -69,7 +69,7 @@
           <w:tab w:val="left" w:pos="5940" w:leader="none"/>
           <w:tab w:val="left" w:pos="6300" w:leader="none"/>
         </w:tabs>
-        <w:spacing w:lineRule="auto" w:line="254" w:before="0" w:after="160"/>
+        <w:spacing w:lineRule="auto" w:line="252" w:before="0" w:after="160"/>
         <w:rPr/>
       </w:pPr>
       <w:r>
@@ -84,7 +84,7 @@
           <w:tab w:val="left" w:pos="5940" w:leader="none"/>
           <w:tab w:val="left" w:pos="6300" w:leader="none"/>
         </w:tabs>
-        <w:spacing w:lineRule="auto" w:line="254" w:before="0" w:after="160"/>
+        <w:spacing w:lineRule="auto" w:line="252" w:before="0" w:after="160"/>
         <w:jc w:val="center"/>
         <w:rPr>
           <w:rFonts w:eastAsia="Calibri" w:cs="Calibri" w:ascii="Calibri" w:hAnsi="Calibri"/>
@@ -121,6 +121,10 @@
       </w:pPr>
       <w:bookmarkStart w:id="0" w:name="h.gjdgxs"/>
       <w:bookmarkEnd w:id="0"/>
+      <w:r>
+        <w:rPr/>
+        <w:t xml:space="preserve"> </w:t>
+      </w:r>
       <w:r>
         <w:rPr/>
         <w:t>Revision History</w:t>
@@ -150,7 +154,7 @@
         </w:tblBorders>
         <w:tblCellMar>
           <w:top w:w="100" w:type="dxa"/>
-          <w:left w:w="90" w:type="dxa"/>
+          <w:left w:w="70" w:type="dxa"/>
           <w:bottom w:w="100" w:type="dxa"/>
           <w:right w:w="100" w:type="dxa"/>
         </w:tblCellMar>
@@ -159,7 +163,7 @@
         <w:gridCol w:w="2340"/>
         <w:gridCol w:w="2340"/>
         <w:gridCol w:w="2340"/>
-        <w:gridCol w:w="2339"/>
+        <w:gridCol w:w="2340"/>
       </w:tblGrid>
       <w:tr>
         <w:trPr>
@@ -176,16 +180,16 @@
               <w:right w:val="single" w:sz="8" w:space="0" w:color="000001"/>
               <w:insideV w:val="single" w:sz="8" w:space="0" w:color="000001"/>
             </w:tcBorders>
-            <w:shd w:fill="auto" w:val="clear"/>
+            <w:shd w:fill="FFFFFF" w:val="clear"/>
             <w:tcMar>
-              <w:left w:w="90" w:type="dxa"/>
+              <w:left w:w="70" w:type="dxa"/>
             </w:tcMar>
           </w:tcPr>
           <w:p>
             <w:pPr>
               <w:pStyle w:val="Normal"/>
               <w:widowControl w:val="false"/>
-              <w:spacing w:lineRule="auto" w:line="254" w:before="0" w:after="160"/>
+              <w:spacing w:lineRule="auto" w:line="252" w:before="0" w:after="160"/>
               <w:rPr>
                 <w:rFonts w:eastAsia="Calibri" w:cs="Calibri" w:ascii="Calibri" w:hAnsi="Calibri"/>
                 <w:b w:val="false"/>
@@ -215,16 +219,16 @@
               <w:right w:val="single" w:sz="8" w:space="0" w:color="000001"/>
               <w:insideV w:val="single" w:sz="8" w:space="0" w:color="000001"/>
             </w:tcBorders>
-            <w:shd w:fill="auto" w:val="clear"/>
+            <w:shd w:fill="FFFFFF" w:val="clear"/>
             <w:tcMar>
-              <w:left w:w="90" w:type="dxa"/>
+              <w:left w:w="70" w:type="dxa"/>
             </w:tcMar>
           </w:tcPr>
           <w:p>
             <w:pPr>
               <w:pStyle w:val="Normal"/>
               <w:widowControl w:val="false"/>
-              <w:spacing w:lineRule="auto" w:line="254" w:before="0" w:after="160"/>
+              <w:spacing w:lineRule="auto" w:line="252" w:before="0" w:after="160"/>
               <w:rPr>
                 <w:rFonts w:eastAsia="Calibri" w:cs="Calibri" w:ascii="Calibri" w:hAnsi="Calibri"/>
                 <w:b w:val="false"/>
@@ -254,16 +258,16 @@
               <w:right w:val="single" w:sz="8" w:space="0" w:color="000001"/>
               <w:insideV w:val="single" w:sz="8" w:space="0" w:color="000001"/>
             </w:tcBorders>
-            <w:shd w:fill="auto" w:val="clear"/>
+            <w:shd w:fill="FFFFFF" w:val="clear"/>
             <w:tcMar>
-              <w:left w:w="90" w:type="dxa"/>
+              <w:left w:w="70" w:type="dxa"/>
             </w:tcMar>
           </w:tcPr>
           <w:p>
             <w:pPr>
               <w:pStyle w:val="Normal"/>
               <w:widowControl w:val="false"/>
-              <w:spacing w:lineRule="auto" w:line="254" w:before="0" w:after="160"/>
+              <w:spacing w:lineRule="auto" w:line="252" w:before="0" w:after="160"/>
               <w:rPr>
                 <w:rFonts w:eastAsia="Calibri" w:cs="Calibri" w:ascii="Calibri" w:hAnsi="Calibri"/>
                 <w:b w:val="false"/>
@@ -284,7 +288,7 @@
         </w:tc>
         <w:tc>
           <w:tcPr>
-            <w:tcW w:w="2339" w:type="dxa"/>
+            <w:tcW w:w="2340" w:type="dxa"/>
             <w:tcBorders>
               <w:top w:val="single" w:sz="8" w:space="0" w:color="000001"/>
               <w:left w:val="single" w:sz="8" w:space="0" w:color="000001"/>
@@ -293,16 +297,16 @@
               <w:right w:val="single" w:sz="8" w:space="0" w:color="000001"/>
               <w:insideV w:val="single" w:sz="8" w:space="0" w:color="000001"/>
             </w:tcBorders>
-            <w:shd w:fill="auto" w:val="clear"/>
+            <w:shd w:fill="FFFFFF" w:val="clear"/>
             <w:tcMar>
-              <w:left w:w="90" w:type="dxa"/>
+              <w:left w:w="70" w:type="dxa"/>
             </w:tcMar>
           </w:tcPr>
           <w:p>
             <w:pPr>
               <w:pStyle w:val="Normal"/>
               <w:widowControl w:val="false"/>
-              <w:spacing w:lineRule="auto" w:line="254" w:before="0" w:after="160"/>
+              <w:spacing w:lineRule="auto" w:line="252" w:before="0" w:after="160"/>
               <w:rPr>
                 <w:rFonts w:eastAsia="Calibri" w:cs="Calibri" w:ascii="Calibri" w:hAnsi="Calibri"/>
                 <w:b w:val="false"/>
@@ -337,16 +341,16 @@
               <w:right w:val="single" w:sz="8" w:space="0" w:color="000001"/>
               <w:insideV w:val="single" w:sz="8" w:space="0" w:color="000001"/>
             </w:tcBorders>
-            <w:shd w:fill="auto" w:val="clear"/>
+            <w:shd w:fill="FFFFFF" w:val="clear"/>
             <w:tcMar>
-              <w:left w:w="90" w:type="dxa"/>
+              <w:left w:w="70" w:type="dxa"/>
             </w:tcMar>
           </w:tcPr>
           <w:p>
             <w:pPr>
               <w:pStyle w:val="Normal"/>
               <w:widowControl w:val="false"/>
-              <w:spacing w:lineRule="auto" w:line="254" w:before="0" w:after="160"/>
+              <w:spacing w:lineRule="auto" w:line="252" w:before="0" w:after="160"/>
               <w:rPr>
                 <w:rFonts w:eastAsia="Calibri" w:cs="Calibri" w:ascii="Calibri" w:hAnsi="Calibri"/>
                 <w:b w:val="false"/>
@@ -376,16 +380,16 @@
               <w:right w:val="single" w:sz="8" w:space="0" w:color="000001"/>
               <w:insideV w:val="single" w:sz="8" w:space="0" w:color="000001"/>
             </w:tcBorders>
-            <w:shd w:fill="auto" w:val="clear"/>
+            <w:shd w:fill="FFFFFF" w:val="clear"/>
             <w:tcMar>
-              <w:left w:w="90" w:type="dxa"/>
+              <w:left w:w="70" w:type="dxa"/>
             </w:tcMar>
           </w:tcPr>
           <w:p>
             <w:pPr>
               <w:pStyle w:val="Normal"/>
               <w:widowControl w:val="false"/>
-              <w:spacing w:lineRule="auto" w:line="254" w:before="0" w:after="160"/>
+              <w:spacing w:lineRule="auto" w:line="252" w:before="0" w:after="160"/>
               <w:rPr>
                 <w:rFonts w:eastAsia="Calibri" w:cs="Calibri" w:ascii="Calibri" w:hAnsi="Calibri"/>
                 <w:b w:val="false"/>
@@ -415,16 +419,16 @@
               <w:right w:val="single" w:sz="8" w:space="0" w:color="000001"/>
               <w:insideV w:val="single" w:sz="8" w:space="0" w:color="000001"/>
             </w:tcBorders>
-            <w:shd w:fill="auto" w:val="clear"/>
+            <w:shd w:fill="FFFFFF" w:val="clear"/>
             <w:tcMar>
-              <w:left w:w="90" w:type="dxa"/>
+              <w:left w:w="70" w:type="dxa"/>
             </w:tcMar>
           </w:tcPr>
           <w:p>
             <w:pPr>
               <w:pStyle w:val="Normal"/>
               <w:widowControl w:val="false"/>
-              <w:spacing w:lineRule="auto" w:line="254" w:before="0" w:after="160"/>
+              <w:spacing w:lineRule="auto" w:line="252" w:before="0" w:after="160"/>
               <w:rPr>
                 <w:rFonts w:eastAsia="Calibri" w:cs="Calibri" w:ascii="Calibri" w:hAnsi="Calibri"/>
                 <w:b w:val="false"/>
@@ -445,7 +449,7 @@
         </w:tc>
         <w:tc>
           <w:tcPr>
-            <w:tcW w:w="2339" w:type="dxa"/>
+            <w:tcW w:w="2340" w:type="dxa"/>
             <w:tcBorders>
               <w:top w:val="single" w:sz="8" w:space="0" w:color="000001"/>
               <w:left w:val="single" w:sz="8" w:space="0" w:color="000001"/>
@@ -454,16 +458,16 @@
               <w:right w:val="single" w:sz="8" w:space="0" w:color="000001"/>
               <w:insideV w:val="single" w:sz="8" w:space="0" w:color="000001"/>
             </w:tcBorders>
-            <w:shd w:fill="auto" w:val="clear"/>
+            <w:shd w:fill="FFFFFF" w:val="clear"/>
             <w:tcMar>
-              <w:left w:w="90" w:type="dxa"/>
+              <w:left w:w="70" w:type="dxa"/>
             </w:tcMar>
           </w:tcPr>
           <w:p>
             <w:pPr>
               <w:pStyle w:val="Normal"/>
               <w:widowControl w:val="false"/>
-              <w:spacing w:lineRule="auto" w:line="254" w:before="0" w:after="160"/>
+              <w:spacing w:lineRule="auto" w:line="252" w:before="0" w:after="160"/>
               <w:rPr>
                 <w:rFonts w:eastAsia="Calibri" w:cs="Calibri" w:ascii="Calibri" w:hAnsi="Calibri"/>
                 <w:b w:val="false"/>
@@ -485,7 +489,7 @@
             <w:pPr>
               <w:pStyle w:val="Normal"/>
               <w:widowControl w:val="false"/>
-              <w:spacing w:lineRule="auto" w:line="254" w:before="0" w:after="160"/>
+              <w:spacing w:lineRule="auto" w:line="252" w:before="0" w:after="160"/>
               <w:rPr>
                 <w:rFonts w:eastAsia="Calibri" w:cs="Calibri" w:ascii="Calibri" w:hAnsi="Calibri"/>
                 <w:b w:val="false"/>
@@ -507,7 +511,7 @@
             <w:pPr>
               <w:pStyle w:val="Normal"/>
               <w:widowControl w:val="false"/>
-              <w:spacing w:lineRule="auto" w:line="254" w:before="0" w:after="160"/>
+              <w:spacing w:lineRule="auto" w:line="252" w:before="0" w:after="160"/>
               <w:rPr>
                 <w:rFonts w:eastAsia="Calibri" w:cs="Calibri" w:ascii="Calibri" w:hAnsi="Calibri"/>
                 <w:b w:val="false"/>
@@ -542,20 +546,21 @@
               <w:right w:val="single" w:sz="8" w:space="0" w:color="000001"/>
               <w:insideV w:val="single" w:sz="8" w:space="0" w:color="000001"/>
             </w:tcBorders>
-            <w:shd w:fill="auto" w:val="clear"/>
+            <w:shd w:fill="FFFFFF" w:val="clear"/>
             <w:tcMar>
-              <w:left w:w="90" w:type="dxa"/>
+              <w:left w:w="70" w:type="dxa"/>
             </w:tcMar>
           </w:tcPr>
           <w:p>
             <w:pPr>
               <w:pStyle w:val="Normal"/>
               <w:widowControl w:val="false"/>
-              <w:spacing w:lineRule="auto" w:line="254" w:before="0" w:after="160"/>
+              <w:spacing w:lineRule="auto" w:line="252" w:before="0" w:after="160"/>
               <w:rPr/>
             </w:pPr>
             <w:r>
               <w:rPr/>
+              <w:t>1.1</w:t>
             </w:r>
           </w:p>
         </w:tc>
@@ -570,20 +575,21 @@
               <w:right w:val="single" w:sz="8" w:space="0" w:color="000001"/>
               <w:insideV w:val="single" w:sz="8" w:space="0" w:color="000001"/>
             </w:tcBorders>
-            <w:shd w:fill="auto" w:val="clear"/>
+            <w:shd w:fill="FFFFFF" w:val="clear"/>
             <w:tcMar>
-              <w:left w:w="90" w:type="dxa"/>
+              <w:left w:w="70" w:type="dxa"/>
             </w:tcMar>
           </w:tcPr>
           <w:p>
             <w:pPr>
               <w:pStyle w:val="Normal"/>
               <w:widowControl w:val="false"/>
-              <w:spacing w:lineRule="auto" w:line="254" w:before="0" w:after="160"/>
+              <w:spacing w:lineRule="auto" w:line="252" w:before="0" w:after="160"/>
               <w:rPr/>
             </w:pPr>
             <w:r>
               <w:rPr/>
+              <w:t>11/9/2015</w:t>
             </w:r>
           </w:p>
         </w:tc>
@@ -598,26 +604,27 @@
               <w:right w:val="single" w:sz="8" w:space="0" w:color="000001"/>
               <w:insideV w:val="single" w:sz="8" w:space="0" w:color="000001"/>
             </w:tcBorders>
-            <w:shd w:fill="auto" w:val="clear"/>
+            <w:shd w:fill="FFFFFF" w:val="clear"/>
             <w:tcMar>
-              <w:left w:w="90" w:type="dxa"/>
+              <w:left w:w="70" w:type="dxa"/>
             </w:tcMar>
           </w:tcPr>
           <w:p>
             <w:pPr>
               <w:pStyle w:val="Normal"/>
               <w:widowControl w:val="false"/>
-              <w:spacing w:lineRule="auto" w:line="254" w:before="0" w:after="160"/>
+              <w:spacing w:lineRule="auto" w:line="252" w:before="0" w:after="160"/>
               <w:rPr/>
             </w:pPr>
             <w:r>
               <w:rPr/>
+              <w:t>Added definitions to document. Updated document with overview information about the system. Updated the Train Navigation Database design section with details of track geometry collection.</w:t>
             </w:r>
           </w:p>
         </w:tc>
         <w:tc>
           <w:tcPr>
-            <w:tcW w:w="2339" w:type="dxa"/>
+            <w:tcW w:w="2340" w:type="dxa"/>
             <w:tcBorders>
               <w:top w:val="single" w:sz="8" w:space="0" w:color="000001"/>
               <w:left w:val="single" w:sz="8" w:space="0" w:color="000001"/>
@@ -626,20 +633,21 @@
               <w:right w:val="single" w:sz="8" w:space="0" w:color="000001"/>
               <w:insideV w:val="single" w:sz="8" w:space="0" w:color="000001"/>
             </w:tcBorders>
-            <w:shd w:fill="auto" w:val="clear"/>
+            <w:shd w:fill="FFFFFF" w:val="clear"/>
             <w:tcMar>
-              <w:left w:w="90" w:type="dxa"/>
+              <w:left w:w="70" w:type="dxa"/>
             </w:tcMar>
           </w:tcPr>
           <w:p>
             <w:pPr>
               <w:pStyle w:val="Normal"/>
               <w:widowControl w:val="false"/>
-              <w:spacing w:lineRule="auto" w:line="254" w:before="0" w:after="160"/>
+              <w:spacing w:lineRule="auto" w:line="252" w:before="0" w:after="160"/>
               <w:rPr/>
             </w:pPr>
             <w:r>
               <w:rPr/>
+              <w:t>Corey Sanders</w:t>
             </w:r>
           </w:p>
         </w:tc>
@@ -659,16 +667,16 @@
               <w:right w:val="single" w:sz="8" w:space="0" w:color="000001"/>
               <w:insideV w:val="single" w:sz="8" w:space="0" w:color="000001"/>
             </w:tcBorders>
-            <w:shd w:fill="auto" w:val="clear"/>
+            <w:shd w:fill="FFFFFF" w:val="clear"/>
             <w:tcMar>
-              <w:left w:w="90" w:type="dxa"/>
+              <w:left w:w="70" w:type="dxa"/>
             </w:tcMar>
           </w:tcPr>
           <w:p>
             <w:pPr>
               <w:pStyle w:val="Normal"/>
               <w:widowControl w:val="false"/>
-              <w:spacing w:lineRule="auto" w:line="254" w:before="0" w:after="160"/>
+              <w:spacing w:lineRule="auto" w:line="252" w:before="0" w:after="160"/>
               <w:rPr/>
             </w:pPr>
             <w:r>
@@ -687,16 +695,16 @@
               <w:right w:val="single" w:sz="8" w:space="0" w:color="000001"/>
               <w:insideV w:val="single" w:sz="8" w:space="0" w:color="000001"/>
             </w:tcBorders>
-            <w:shd w:fill="auto" w:val="clear"/>
+            <w:shd w:fill="FFFFFF" w:val="clear"/>
             <w:tcMar>
-              <w:left w:w="90" w:type="dxa"/>
+              <w:left w:w="70" w:type="dxa"/>
             </w:tcMar>
           </w:tcPr>
           <w:p>
             <w:pPr>
               <w:pStyle w:val="Normal"/>
               <w:widowControl w:val="false"/>
-              <w:spacing w:lineRule="auto" w:line="254" w:before="0" w:after="160"/>
+              <w:spacing w:lineRule="auto" w:line="252" w:before="0" w:after="160"/>
               <w:rPr/>
             </w:pPr>
             <w:r>
@@ -715,16 +723,16 @@
               <w:right w:val="single" w:sz="8" w:space="0" w:color="000001"/>
               <w:insideV w:val="single" w:sz="8" w:space="0" w:color="000001"/>
             </w:tcBorders>
-            <w:shd w:fill="auto" w:val="clear"/>
+            <w:shd w:fill="FFFFFF" w:val="clear"/>
             <w:tcMar>
-              <w:left w:w="90" w:type="dxa"/>
+              <w:left w:w="70" w:type="dxa"/>
             </w:tcMar>
           </w:tcPr>
           <w:p>
             <w:pPr>
               <w:pStyle w:val="Normal"/>
               <w:widowControl w:val="false"/>
-              <w:spacing w:lineRule="auto" w:line="254" w:before="0" w:after="160"/>
+              <w:spacing w:lineRule="auto" w:line="252" w:before="0" w:after="160"/>
               <w:rPr/>
             </w:pPr>
             <w:r>
@@ -734,7 +742,7 @@
         </w:tc>
         <w:tc>
           <w:tcPr>
-            <w:tcW w:w="2339" w:type="dxa"/>
+            <w:tcW w:w="2340" w:type="dxa"/>
             <w:tcBorders>
               <w:top w:val="single" w:sz="8" w:space="0" w:color="000001"/>
               <w:left w:val="single" w:sz="8" w:space="0" w:color="000001"/>
@@ -743,16 +751,16 @@
               <w:right w:val="single" w:sz="8" w:space="0" w:color="000001"/>
               <w:insideV w:val="single" w:sz="8" w:space="0" w:color="000001"/>
             </w:tcBorders>
-            <w:shd w:fill="auto" w:val="clear"/>
+            <w:shd w:fill="FFFFFF" w:val="clear"/>
             <w:tcMar>
-              <w:left w:w="90" w:type="dxa"/>
+              <w:left w:w="70" w:type="dxa"/>
             </w:tcMar>
           </w:tcPr>
           <w:p>
             <w:pPr>
               <w:pStyle w:val="Normal"/>
               <w:widowControl w:val="false"/>
-              <w:spacing w:lineRule="auto" w:line="254" w:before="0" w:after="160"/>
+              <w:spacing w:lineRule="auto" w:line="252" w:before="0" w:after="160"/>
               <w:rPr/>
             </w:pPr>
             <w:r>
@@ -826,7 +834,7 @@
         <w:tabs>
           <w:tab w:val="right" w:pos="9350" w:leader="none"/>
         </w:tabs>
-        <w:spacing w:lineRule="auto" w:line="254" w:before="0" w:after="100"/>
+        <w:spacing w:lineRule="auto" w:line="252" w:before="0" w:after="100"/>
         <w:rPr>
           <w:rStyle w:val="InternetLink"/>
           <w:rFonts w:eastAsia="Calibri" w:cs="Calibri" w:ascii="Calibri" w:hAnsi="Calibri"/>
@@ -868,7 +876,7 @@
         <w:tabs>
           <w:tab w:val="right" w:pos="9350" w:leader="none"/>
         </w:tabs>
-        <w:spacing w:lineRule="auto" w:line="254" w:before="0" w:after="100"/>
+        <w:spacing w:lineRule="auto" w:line="252" w:before="0" w:after="100"/>
         <w:rPr>
           <w:rStyle w:val="InternetLink"/>
           <w:rFonts w:eastAsia="Calibri" w:cs="Calibri" w:ascii="Calibri" w:hAnsi="Calibri"/>
@@ -910,7 +918,7 @@
         <w:tabs>
           <w:tab w:val="right" w:pos="9350" w:leader="none"/>
         </w:tabs>
-        <w:spacing w:lineRule="auto" w:line="254" w:before="0" w:after="100"/>
+        <w:spacing w:lineRule="auto" w:line="252" w:before="0" w:after="100"/>
         <w:ind w:left="220" w:right="0" w:hanging="0"/>
         <w:rPr>
           <w:rStyle w:val="InternetLink"/>
@@ -953,7 +961,7 @@
         <w:tabs>
           <w:tab w:val="right" w:pos="9350" w:leader="none"/>
         </w:tabs>
-        <w:spacing w:lineRule="auto" w:line="254" w:before="0" w:after="100"/>
+        <w:spacing w:lineRule="auto" w:line="252" w:before="0" w:after="100"/>
         <w:ind w:left="220" w:right="0" w:hanging="0"/>
         <w:rPr>
           <w:rStyle w:val="InternetLink"/>
@@ -996,7 +1004,7 @@
         <w:tabs>
           <w:tab w:val="right" w:pos="9350" w:leader="none"/>
         </w:tabs>
-        <w:spacing w:lineRule="auto" w:line="254" w:before="0" w:after="100"/>
+        <w:spacing w:lineRule="auto" w:line="252" w:before="0" w:after="100"/>
         <w:ind w:left="220" w:right="0" w:hanging="0"/>
         <w:rPr>
           <w:rStyle w:val="InternetLink"/>
@@ -1039,7 +1047,7 @@
         <w:tabs>
           <w:tab w:val="right" w:pos="9350" w:leader="none"/>
         </w:tabs>
-        <w:spacing w:lineRule="auto" w:line="254" w:before="0" w:after="100"/>
+        <w:spacing w:lineRule="auto" w:line="252" w:before="0" w:after="100"/>
         <w:ind w:left="220" w:right="0" w:hanging="0"/>
         <w:rPr>
           <w:rStyle w:val="InternetLink"/>
@@ -1082,7 +1090,7 @@
         <w:tabs>
           <w:tab w:val="right" w:pos="9350" w:leader="none"/>
         </w:tabs>
-        <w:spacing w:lineRule="auto" w:line="254" w:before="0" w:after="100"/>
+        <w:spacing w:lineRule="auto" w:line="252" w:before="0" w:after="100"/>
         <w:ind w:left="220" w:right="0" w:hanging="0"/>
         <w:rPr>
           <w:rStyle w:val="InternetLink"/>
@@ -1125,7 +1133,7 @@
         <w:tabs>
           <w:tab w:val="right" w:pos="9350" w:leader="none"/>
         </w:tabs>
-        <w:spacing w:lineRule="auto" w:line="254" w:before="0" w:after="100"/>
+        <w:spacing w:lineRule="auto" w:line="252" w:before="0" w:after="100"/>
         <w:rPr>
           <w:rStyle w:val="InternetLink"/>
           <w:rFonts w:eastAsia="Calibri" w:cs="Calibri" w:ascii="Calibri" w:hAnsi="Calibri"/>
@@ -1167,7 +1175,7 @@
         <w:tabs>
           <w:tab w:val="right" w:pos="9350" w:leader="none"/>
         </w:tabs>
-        <w:spacing w:lineRule="auto" w:line="254" w:before="0" w:after="100"/>
+        <w:spacing w:lineRule="auto" w:line="252" w:before="0" w:after="100"/>
         <w:ind w:left="220" w:right="0" w:hanging="0"/>
         <w:rPr>
           <w:rStyle w:val="InternetLink"/>
@@ -1210,7 +1218,7 @@
         <w:tabs>
           <w:tab w:val="right" w:pos="9350" w:leader="none"/>
         </w:tabs>
-        <w:spacing w:lineRule="auto" w:line="254" w:before="0" w:after="100"/>
+        <w:spacing w:lineRule="auto" w:line="252" w:before="0" w:after="100"/>
         <w:ind w:left="220" w:right="0" w:hanging="0"/>
         <w:rPr>
           <w:rStyle w:val="InternetLink"/>
@@ -1253,7 +1261,7 @@
         <w:tabs>
           <w:tab w:val="right" w:pos="9350" w:leader="none"/>
         </w:tabs>
-        <w:spacing w:lineRule="auto" w:line="254" w:before="0" w:after="100"/>
+        <w:spacing w:lineRule="auto" w:line="252" w:before="0" w:after="100"/>
         <w:ind w:left="220" w:right="0" w:hanging="0"/>
         <w:rPr>
           <w:rStyle w:val="InternetLink"/>
@@ -1296,7 +1304,7 @@
         <w:tabs>
           <w:tab w:val="right" w:pos="9350" w:leader="none"/>
         </w:tabs>
-        <w:spacing w:lineRule="auto" w:line="254" w:before="0" w:after="100"/>
+        <w:spacing w:lineRule="auto" w:line="252" w:before="0" w:after="100"/>
         <w:rPr>
           <w:rStyle w:val="InternetLink"/>
           <w:rFonts w:eastAsia="Calibri" w:cs="Calibri" w:ascii="Calibri" w:hAnsi="Calibri"/>
@@ -1338,7 +1346,7 @@
         <w:tabs>
           <w:tab w:val="right" w:pos="9350" w:leader="none"/>
         </w:tabs>
-        <w:spacing w:lineRule="auto" w:line="254" w:before="0" w:after="100"/>
+        <w:spacing w:lineRule="auto" w:line="252" w:before="0" w:after="100"/>
         <w:ind w:left="220" w:right="0" w:hanging="0"/>
         <w:rPr>
           <w:rStyle w:val="InternetLink"/>
@@ -1381,7 +1389,7 @@
         <w:tabs>
           <w:tab w:val="right" w:pos="9350" w:leader="none"/>
         </w:tabs>
-        <w:spacing w:lineRule="auto" w:line="254" w:before="0" w:after="100"/>
+        <w:spacing w:lineRule="auto" w:line="252" w:before="0" w:after="100"/>
         <w:ind w:left="220" w:right="0" w:hanging="0"/>
         <w:rPr>
           <w:rStyle w:val="InternetLink"/>
@@ -1424,7 +1432,7 @@
         <w:tabs>
           <w:tab w:val="right" w:pos="9350" w:leader="none"/>
         </w:tabs>
-        <w:spacing w:lineRule="auto" w:line="254" w:before="0" w:after="100"/>
+        <w:spacing w:lineRule="auto" w:line="252" w:before="0" w:after="100"/>
         <w:ind w:left="220" w:right="0" w:hanging="0"/>
         <w:rPr>
           <w:rStyle w:val="InternetLink"/>
@@ -1445,7 +1453,7 @@
             <w:szCs w:val="22"/>
             <w:u w:val="single"/>
           </w:rPr>
-          <w:t>3.3 Train Navigation Library</w:t>
+          <w:t>3.3 Train Navigation Service</w:t>
         </w:r>
       </w:hyperlink>
       <w:hyperlink w:anchor="h.1ksv4uv">
@@ -1467,7 +1475,7 @@
         <w:tabs>
           <w:tab w:val="right" w:pos="9350" w:leader="none"/>
         </w:tabs>
-        <w:spacing w:lineRule="auto" w:line="254" w:before="0" w:after="100"/>
+        <w:spacing w:lineRule="auto" w:line="252" w:before="0" w:after="100"/>
         <w:ind w:left="220" w:right="0" w:hanging="0"/>
         <w:rPr>
           <w:rStyle w:val="InternetLink"/>
@@ -1510,7 +1518,7 @@
         <w:tabs>
           <w:tab w:val="right" w:pos="9350" w:leader="none"/>
         </w:tabs>
-        <w:spacing w:lineRule="auto" w:line="254" w:before="0" w:after="100"/>
+        <w:spacing w:lineRule="auto" w:line="252" w:before="0" w:after="100"/>
         <w:ind w:left="220" w:right="0" w:hanging="0"/>
         <w:rPr>
           <w:rStyle w:val="InternetLink"/>
@@ -1553,7 +1561,7 @@
         <w:tabs>
           <w:tab w:val="right" w:pos="9350" w:leader="none"/>
         </w:tabs>
-        <w:spacing w:lineRule="auto" w:line="254" w:before="0" w:after="100"/>
+        <w:spacing w:lineRule="auto" w:line="252" w:before="0" w:after="100"/>
         <w:rPr>
           <w:rStyle w:val="InternetLink"/>
           <w:rFonts w:eastAsia="Calibri" w:cs="Calibri" w:ascii="Calibri" w:hAnsi="Calibri"/>
@@ -1595,7 +1603,7 @@
         <w:tabs>
           <w:tab w:val="right" w:pos="9350" w:leader="none"/>
         </w:tabs>
-        <w:spacing w:lineRule="auto" w:line="254" w:before="0" w:after="100"/>
+        <w:spacing w:lineRule="auto" w:line="252" w:before="0" w:after="100"/>
         <w:rPr>
           <w:rStyle w:val="InternetLink"/>
           <w:rFonts w:eastAsia="Calibri" w:cs="Calibri" w:ascii="Calibri" w:hAnsi="Calibri"/>
@@ -1637,7 +1645,7 @@
         <w:tabs>
           <w:tab w:val="right" w:pos="9350" w:leader="none"/>
         </w:tabs>
-        <w:spacing w:lineRule="auto" w:line="254" w:before="0" w:after="100"/>
+        <w:spacing w:lineRule="auto" w:line="252" w:before="0" w:after="100"/>
         <w:rPr>
           <w:rStyle w:val="InternetLink"/>
           <w:rFonts w:eastAsia="Calibri" w:cs="Calibri" w:ascii="Calibri" w:hAnsi="Calibri"/>
@@ -1679,7 +1687,7 @@
         <w:tabs>
           <w:tab w:val="right" w:pos="9350" w:leader="none"/>
         </w:tabs>
-        <w:spacing w:lineRule="auto" w:line="254" w:before="0" w:after="100"/>
+        <w:spacing w:lineRule="auto" w:line="252" w:before="0" w:after="100"/>
         <w:rPr>
           <w:rStyle w:val="InternetLink"/>
           <w:rFonts w:eastAsia="Calibri" w:cs="Calibri" w:ascii="Calibri" w:hAnsi="Calibri"/>
@@ -1721,11 +1729,9 @@
         <w:spacing w:before="0" w:after="0"/>
         <w:rPr/>
       </w:pPr>
-      <w:hyperlink r:id="rId2">
-        <w:r>
-          <w:rPr/>
-        </w:r>
-      </w:hyperlink>
+      <w:r>
+        <w:rPr/>
+      </w:r>
     </w:p>
     <w:p>
       <w:pPr>
@@ -1734,11 +1740,9 @@
         <w:jc w:val="both"/>
         <w:rPr/>
       </w:pPr>
-      <w:hyperlink r:id="rId3">
-        <w:r>
-          <w:rPr/>
-        </w:r>
-      </w:hyperlink>
+      <w:r>
+        <w:rPr/>
+      </w:r>
     </w:p>
     <w:p>
       <w:pPr>
@@ -1747,11 +1751,9 @@
         <w:jc w:val="both"/>
         <w:rPr/>
       </w:pPr>
-      <w:hyperlink r:id="rId4">
-        <w:r>
-          <w:rPr/>
-        </w:r>
-      </w:hyperlink>
+      <w:r>
+        <w:rPr/>
+      </w:r>
     </w:p>
     <w:p>
       <w:pPr>
@@ -1769,11 +1771,9 @@
         <w:spacing w:lineRule="auto" w:line="276" w:before="0" w:after="200"/>
         <w:rPr/>
       </w:pPr>
-      <w:hyperlink r:id="rId5">
-        <w:r>
-          <w:rPr/>
-        </w:r>
-      </w:hyperlink>
+      <w:r>
+        <w:rPr/>
+      </w:r>
     </w:p>
     <w:p>
       <w:pPr>
@@ -1957,7 +1957,7 @@
           <w:sz w:val="24"/>
           <w:szCs w:val="24"/>
         </w:rPr>
-        <w:t>Train Trax is estimate the position of each train operating along the Positive Train Control Test Bed accurately enough to allow Train Operators schedule trains to run close enough to operation on the same section of track with minimal risk of collision. Additionally, Train Trax should provide a means for Train Operators to easily control switches on the train track without the need to using any additional train control software. Train Trax is only a monitor for trains, not train controller software. Train Trax consists of hardware that is equipped onto either the train engine or rail cars to measure train movement, software that will run on existing equipment within the department to graphically display train positions and to control movement. Furthermore, the development team is to assist the department with any modifications necessary to the Positive Train Control Test Bed to support proper operation of Train Trax, including the placement of markers on the track at pre-designated locations.</w:t>
+        <w:t>Train Trax's primary purpose is to estimate the position of each train operating along the Positive Train Control Test Bed accurately enough to allow Train Operators schedule trains to run close enough to operation on the same section of track with minimal risk of collision. Additionally, Train Trax provides a means for Train Operators to easily control switches on the train track without the need to using any additional train control software. Train Trax is only a monitor for trains, not train controller software. Train Trax consists of hardware that is equipped onto either the train engine or rail cars to measure train movement, software that will run on existing equipment within the department to graphically display train positions and to control movement. Furthermore, the development team is to assist the department with any modifications necessary to the Positive Train Control Test Bed to support proper operation of Train Trax, including the placement of markers on the track at pre-designated locations.</w:t>
       </w:r>
     </w:p>
     <w:p>
@@ -1993,23 +1993,503 @@
     <w:p>
       <w:pPr>
         <w:pStyle w:val="Normal"/>
-        <w:spacing w:before="0" w:after="0"/>
-        <w:jc w:val="both"/>
-        <w:rPr>
-          <w:rFonts w:eastAsia="Calibri" w:cs="Calibri" w:ascii="Calibri" w:hAnsi="Calibri"/>
-        </w:rPr>
-      </w:pPr>
-      <w:r>
-        <w:rPr>
-          <w:rFonts w:eastAsia="Calibri" w:cs="Calibri" w:ascii="Calibri" w:hAnsi="Calibri"/>
-        </w:rPr>
-        <w:t xml:space="preserve">  </w:t>
-      </w:r>
-      <w:r>
-        <w:rPr>
-          <w:rFonts w:eastAsia="Calibri" w:cs="Calibri" w:ascii="Calibri" w:hAnsi="Calibri"/>
-        </w:rPr>
-        <w:t>To be added</w:t>
+        <w:spacing w:lineRule="auto" w:line="240" w:before="0" w:after="0"/>
+        <w:rPr>
+          <w:b/>
+        </w:rPr>
+      </w:pPr>
+      <w:r>
+        <w:rPr>
+          <w:b/>
+        </w:rPr>
+        <w:t>Positive Train Control Test Bed</w:t>
+      </w:r>
+    </w:p>
+    <w:p>
+      <w:pPr>
+        <w:pStyle w:val="Normal"/>
+        <w:spacing w:lineRule="auto" w:line="240" w:before="0" w:after="0"/>
+        <w:rPr/>
+      </w:pPr>
+      <w:r>
+        <w:rPr/>
+        <w:t>A model train system designed to scale to represent actual railway systems. Its purpose is to facilitate the testing, design, and training of train control systems without the risk of associated performing these activities on live trains, such as bodily injury and costs for scheduling and operating full scale trains.</w:t>
+      </w:r>
+    </w:p>
+    <w:p>
+      <w:pPr>
+        <w:pStyle w:val="Normal"/>
+        <w:spacing w:lineRule="auto" w:line="240" w:before="0" w:after="0"/>
+        <w:rPr>
+          <w:b/>
+        </w:rPr>
+      </w:pPr>
+      <w:r>
+        <w:rPr>
+          <w:b/>
+        </w:rPr>
+      </w:r>
+    </w:p>
+    <w:p>
+      <w:pPr>
+        <w:pStyle w:val="Normal"/>
+        <w:spacing w:lineRule="auto" w:line="240" w:before="0" w:after="0"/>
+        <w:rPr>
+          <w:b/>
+        </w:rPr>
+      </w:pPr>
+      <w:r>
+        <w:rPr>
+          <w:b/>
+        </w:rPr>
+        <w:t>Train</w:t>
+      </w:r>
+    </w:p>
+    <w:p>
+      <w:pPr>
+        <w:pStyle w:val="Normal"/>
+        <w:spacing w:lineRule="auto" w:line="240" w:before="0" w:after="0"/>
+        <w:rPr/>
+      </w:pPr>
+      <w:r>
+        <w:rPr/>
+        <w:t xml:space="preserve">A to-scale model of a commercial train engine. It is the primary vehicle used to move along the test bed. </w:t>
+      </w:r>
+    </w:p>
+    <w:p>
+      <w:pPr>
+        <w:pStyle w:val="Normal"/>
+        <w:spacing w:lineRule="auto" w:line="240" w:before="0" w:after="0"/>
+        <w:rPr/>
+      </w:pPr>
+      <w:r>
+        <w:rPr/>
+      </w:r>
+    </w:p>
+    <w:p>
+      <w:pPr>
+        <w:pStyle w:val="Normal"/>
+        <w:spacing w:lineRule="auto" w:line="240" w:before="0" w:after="0"/>
+        <w:rPr/>
+      </w:pPr>
+      <w:r>
+        <w:rPr>
+          <w:b/>
+        </w:rPr>
+        <w:t>Rail Car</w:t>
+      </w:r>
+      <w:r>
+        <w:rPr/>
+        <w:br/>
+        <w:t xml:space="preserve">Simple wheeled container that is attached to the train to carry cargo. </w:t>
+      </w:r>
+    </w:p>
+    <w:p>
+      <w:pPr>
+        <w:pStyle w:val="Normal"/>
+        <w:spacing w:lineRule="auto" w:line="240" w:before="0" w:after="0"/>
+        <w:rPr/>
+      </w:pPr>
+      <w:r>
+        <w:rPr/>
+      </w:r>
+    </w:p>
+    <w:p>
+      <w:pPr>
+        <w:pStyle w:val="Normal"/>
+        <w:spacing w:lineRule="auto" w:line="240" w:before="0" w:after="0"/>
+        <w:rPr/>
+      </w:pPr>
+      <w:r>
+        <w:rPr>
+          <w:b/>
+        </w:rPr>
+        <w:t>Track</w:t>
+      </w:r>
+      <w:r>
+        <w:rPr/>
+        <w:br/>
+        <w:t xml:space="preserve">The track is a pair of metal rails that the train runs on top of to move. It provides both power and control signals to the train. It is divided into different physical pieces called sections to simplify its assembly. </w:t>
+      </w:r>
+    </w:p>
+    <w:p>
+      <w:pPr>
+        <w:pStyle w:val="Normal"/>
+        <w:spacing w:lineRule="auto" w:line="240" w:before="0" w:after="0"/>
+        <w:rPr/>
+      </w:pPr>
+      <w:r>
+        <w:rPr/>
+      </w:r>
+    </w:p>
+    <w:p>
+      <w:pPr>
+        <w:pStyle w:val="Normal"/>
+        <w:spacing w:lineRule="auto" w:line="240" w:before="0" w:after="0"/>
+        <w:rPr>
+          <w:b/>
+        </w:rPr>
+      </w:pPr>
+      <w:r>
+        <w:rPr>
+          <w:b/>
+        </w:rPr>
+        <w:t>Track Section</w:t>
+      </w:r>
+    </w:p>
+    <w:p>
+      <w:pPr>
+        <w:pStyle w:val="Normal"/>
+        <w:spacing w:lineRule="auto" w:line="240" w:before="0" w:after="0"/>
+        <w:rPr/>
+      </w:pPr>
+      <w:r>
+        <w:rPr/>
+        <w:t>A segment of track that is designed to link with other segments to create the track.</w:t>
+      </w:r>
+    </w:p>
+    <w:p>
+      <w:pPr>
+        <w:pStyle w:val="Normal"/>
+        <w:spacing w:lineRule="auto" w:line="240" w:before="0" w:after="0"/>
+        <w:rPr/>
+      </w:pPr>
+      <w:r>
+        <w:rPr/>
+      </w:r>
+    </w:p>
+    <w:p>
+      <w:pPr>
+        <w:pStyle w:val="Normal"/>
+        <w:spacing w:lineRule="auto" w:line="240" w:before="0" w:after="0"/>
+        <w:rPr/>
+      </w:pPr>
+      <w:r>
+        <w:rPr>
+          <w:b/>
+        </w:rPr>
+        <w:t>Track Marker</w:t>
+      </w:r>
+      <w:r>
+        <w:rPr/>
+        <w:br/>
+        <w:t>Special hardware placed at different spots on the track to highlight places of interest on the track. Examples of train markers include RFID tags that are read by the train as it moves along the track, and track sections that signal when one or more trains are present.</w:t>
+      </w:r>
+    </w:p>
+    <w:p>
+      <w:pPr>
+        <w:pStyle w:val="Normal"/>
+        <w:spacing w:lineRule="auto" w:line="240" w:before="0" w:after="0"/>
+        <w:rPr>
+          <w:b/>
+        </w:rPr>
+      </w:pPr>
+      <w:r>
+        <w:rPr/>
+        <w:br/>
+      </w:r>
+      <w:r>
+        <w:rPr>
+          <w:b/>
+        </w:rPr>
+        <w:t>Train Controller</w:t>
+      </w:r>
+    </w:p>
+    <w:p>
+      <w:pPr>
+        <w:pStyle w:val="Normal"/>
+        <w:spacing w:lineRule="auto" w:line="240" w:before="0" w:after="0"/>
+        <w:rPr/>
+      </w:pPr>
+      <w:r>
+        <w:rPr/>
+        <w:t>A hardware device that is attached to the track that translates requests from operators to control the train to control signals that the train understands.  </w:t>
+      </w:r>
+    </w:p>
+    <w:p>
+      <w:pPr>
+        <w:pStyle w:val="Normal"/>
+        <w:spacing w:lineRule="auto" w:line="240" w:before="0" w:after="0"/>
+        <w:rPr>
+          <w:b/>
+        </w:rPr>
+      </w:pPr>
+      <w:r>
+        <w:rPr/>
+        <w:br/>
+      </w:r>
+      <w:r>
+        <w:rPr>
+          <w:b/>
+        </w:rPr>
+        <w:t>Train Monitor Terminal</w:t>
+      </w:r>
+    </w:p>
+    <w:p>
+      <w:pPr>
+        <w:pStyle w:val="Normal"/>
+        <w:spacing w:lineRule="auto" w:line="240" w:before="0" w:after="0"/>
+        <w:rPr/>
+      </w:pPr>
+      <w:r>
+        <w:rPr/>
+        <w:t xml:space="preserve">The display equipment, such as a laptop, used by the system visually display to operators information about the test bed. </w:t>
+      </w:r>
+    </w:p>
+    <w:p>
+      <w:pPr>
+        <w:pStyle w:val="Normal"/>
+        <w:spacing w:lineRule="auto" w:line="240" w:before="0" w:after="0"/>
+        <w:rPr/>
+      </w:pPr>
+      <w:r>
+        <w:rPr/>
+      </w:r>
+    </w:p>
+    <w:p>
+      <w:pPr>
+        <w:pStyle w:val="Normal"/>
+        <w:spacing w:lineRule="auto" w:line="240" w:before="0" w:after="0"/>
+        <w:rPr/>
+      </w:pPr>
+      <w:r>
+        <w:rPr>
+          <w:b/>
+        </w:rPr>
+        <w:t>Track Switch</w:t>
+        <w:br/>
+      </w:r>
+      <w:r>
+        <w:rPr/>
+        <w:t xml:space="preserve">Devices on the track to control the direction of train engine movement by changing the sections of track that are connected together. </w:t>
+      </w:r>
+    </w:p>
+    <w:p>
+      <w:pPr>
+        <w:pStyle w:val="Normal"/>
+        <w:spacing w:lineRule="auto" w:line="240" w:before="0" w:after="0"/>
+        <w:rPr/>
+      </w:pPr>
+      <w:r>
+        <w:rPr/>
+      </w:r>
+    </w:p>
+    <w:p>
+      <w:pPr>
+        <w:pStyle w:val="Normal"/>
+        <w:spacing w:lineRule="auto" w:line="240" w:before="0" w:after="0"/>
+        <w:rPr>
+          <w:rFonts w:eastAsia="Times New Roman"/>
+          <w:b/>
+        </w:rPr>
+      </w:pPr>
+      <w:r>
+        <w:rPr>
+          <w:rFonts w:eastAsia="Times New Roman"/>
+          <w:b/>
+        </w:rPr>
+        <w:t>Train Operator</w:t>
+      </w:r>
+    </w:p>
+    <w:p>
+      <w:pPr>
+        <w:pStyle w:val="Normal"/>
+        <w:spacing w:lineRule="auto" w:line="240" w:before="0" w:after="0"/>
+        <w:rPr>
+          <w:rFonts w:eastAsia="Times New Roman"/>
+        </w:rPr>
+      </w:pPr>
+      <w:r>
+        <w:rPr>
+          <w:rFonts w:eastAsia="Times New Roman"/>
+        </w:rPr>
+        <w:t xml:space="preserve">A person or machine that controls one or more of the trains on the Positive Train Control Test Bed. </w:t>
+      </w:r>
+    </w:p>
+    <w:p>
+      <w:pPr>
+        <w:pStyle w:val="Normal"/>
+        <w:spacing w:lineRule="auto" w:line="240" w:before="0" w:after="0"/>
+        <w:rPr>
+          <w:rFonts w:eastAsia="Times New Roman"/>
+        </w:rPr>
+      </w:pPr>
+      <w:r>
+        <w:rPr>
+          <w:rFonts w:eastAsia="Times New Roman"/>
+        </w:rPr>
+      </w:r>
+    </w:p>
+    <w:p>
+      <w:pPr>
+        <w:pStyle w:val="Normal"/>
+        <w:spacing w:lineRule="auto" w:line="240" w:before="0" w:after="0"/>
+        <w:rPr>
+          <w:rFonts w:eastAsia="Times New Roman"/>
+          <w:b/>
+        </w:rPr>
+      </w:pPr>
+      <w:r>
+        <w:rPr>
+          <w:rFonts w:eastAsia="Times New Roman"/>
+          <w:b/>
+        </w:rPr>
+        <w:t>Train Technician</w:t>
+      </w:r>
+    </w:p>
+    <w:p>
+      <w:pPr>
+        <w:pStyle w:val="Normal"/>
+        <w:spacing w:lineRule="auto" w:line="240" w:before="0" w:after="0"/>
+        <w:rPr>
+          <w:rFonts w:eastAsia="Times New Roman"/>
+        </w:rPr>
+      </w:pPr>
+      <w:r>
+        <w:rPr>
+          <w:rFonts w:eastAsia="Times New Roman"/>
+        </w:rPr>
+        <w:t xml:space="preserve">A train technician is a person who maintains the Positive Train Control Test Bed. </w:t>
+      </w:r>
+    </w:p>
+    <w:p>
+      <w:pPr>
+        <w:pStyle w:val="Normal"/>
+        <w:spacing w:lineRule="auto" w:line="240" w:before="0" w:after="0"/>
+        <w:rPr>
+          <w:rFonts w:eastAsia="Times New Roman"/>
+        </w:rPr>
+      </w:pPr>
+      <w:r>
+        <w:rPr>
+          <w:rFonts w:eastAsia="Times New Roman"/>
+        </w:rPr>
+      </w:r>
+    </w:p>
+    <w:p>
+      <w:pPr>
+        <w:pStyle w:val="Normal"/>
+        <w:spacing w:lineRule="auto" w:line="240" w:before="0" w:after="0"/>
+        <w:rPr>
+          <w:rFonts w:eastAsia="Times New Roman"/>
+          <w:b/>
+        </w:rPr>
+      </w:pPr>
+      <w:r>
+        <w:rPr>
+          <w:rFonts w:eastAsia="Times New Roman"/>
+          <w:b/>
+        </w:rPr>
+        <w:t>Railway System Owner</w:t>
+      </w:r>
+    </w:p>
+    <w:p>
+      <w:pPr>
+        <w:pStyle w:val="Normal"/>
+        <w:spacing w:lineRule="auto" w:line="240" w:before="0" w:after="0"/>
+        <w:rPr>
+          <w:rFonts w:eastAsia="Times New Roman"/>
+        </w:rPr>
+      </w:pPr>
+      <w:r>
+        <w:rPr>
+          <w:rFonts w:eastAsia="Times New Roman"/>
+        </w:rPr>
+        <w:t xml:space="preserve">The entity that owns Positive Test Control Test Bed. </w:t>
+      </w:r>
+    </w:p>
+    <w:p>
+      <w:pPr>
+        <w:pStyle w:val="Normal"/>
+        <w:spacing w:lineRule="auto" w:line="240" w:before="0" w:after="0"/>
+        <w:rPr>
+          <w:rFonts w:eastAsia="Times New Roman"/>
+        </w:rPr>
+      </w:pPr>
+      <w:r>
+        <w:rPr>
+          <w:rFonts w:eastAsia="Times New Roman"/>
+        </w:rPr>
+      </w:r>
+    </w:p>
+    <w:p>
+      <w:pPr>
+        <w:pStyle w:val="Normal"/>
+        <w:spacing w:lineRule="auto" w:line="240" w:before="0" w:after="0"/>
+        <w:rPr>
+          <w:rFonts w:eastAsia="Times New Roman"/>
+          <w:b/>
+        </w:rPr>
+      </w:pPr>
+      <w:r>
+        <w:rPr>
+          <w:rFonts w:eastAsia="Times New Roman"/>
+          <w:b/>
+        </w:rPr>
+        <w:t>Train Monitor Development Team</w:t>
+      </w:r>
+    </w:p>
+    <w:p>
+      <w:pPr>
+        <w:pStyle w:val="Normal"/>
+        <w:spacing w:lineRule="auto" w:line="240" w:before="0" w:after="0"/>
+        <w:rPr>
+          <w:rFonts w:eastAsia="Times New Roman"/>
+        </w:rPr>
+      </w:pPr>
+      <w:r>
+        <w:rPr>
+          <w:rFonts w:eastAsia="Times New Roman"/>
+        </w:rPr>
+        <w:t xml:space="preserve">A group of people who have been commissioned by the Railway System Owner to create a system for tracking the movement of trains along the railways system real time. </w:t>
+      </w:r>
+    </w:p>
+    <w:p>
+      <w:pPr>
+        <w:pStyle w:val="Normal"/>
+        <w:spacing w:lineRule="auto" w:line="240" w:before="0" w:after="0"/>
+        <w:rPr>
+          <w:rFonts w:eastAsia="Times New Roman"/>
+        </w:rPr>
+      </w:pPr>
+      <w:r>
+        <w:rPr>
+          <w:rFonts w:eastAsia="Times New Roman"/>
+        </w:rPr>
+      </w:r>
+    </w:p>
+    <w:p>
+      <w:pPr>
+        <w:pStyle w:val="Normal"/>
+        <w:spacing w:lineRule="auto" w:line="240" w:before="0" w:after="0"/>
+        <w:rPr>
+          <w:rFonts w:eastAsia="Times New Roman"/>
+          <w:b/>
+        </w:rPr>
+      </w:pPr>
+      <w:r>
+        <w:rPr>
+          <w:rFonts w:eastAsia="Times New Roman"/>
+          <w:b/>
+        </w:rPr>
+        <w:t>Position</w:t>
+      </w:r>
+    </w:p>
+    <w:p>
+      <w:pPr>
+        <w:pStyle w:val="Normal"/>
+        <w:spacing w:lineRule="auto" w:line="240" w:before="0" w:after="0"/>
+        <w:rPr>
+          <w:rFonts w:cs="Arial"/>
+          <w:color w:val="000000"/>
+        </w:rPr>
+      </w:pPr>
+      <w:r>
+        <w:rPr>
+          <w:rFonts w:cs="Arial"/>
+          <w:color w:val="000000"/>
+        </w:rPr>
+        <w:t>A description of where a given object is located on the Position Train Control Test Bed. It uses a relative coordinate system based on the distance from a fixed point on the table.</w:t>
       </w:r>
     </w:p>
     <w:p>
@@ -2179,96 +2659,16 @@
     <w:p>
       <w:pPr>
         <w:pStyle w:val="Normal"/>
-        <w:spacing w:before="0" w:after="0"/>
-        <w:rPr>
-          <w:rFonts w:eastAsia="Calibri" w:cs="Calibri" w:ascii="Calibri" w:hAnsi="Calibri"/>
-        </w:rPr>
-      </w:pPr>
-      <w:r>
-        <w:rPr>
-          <w:rFonts w:eastAsia="Calibri" w:cs="Calibri" w:ascii="Calibri" w:hAnsi="Calibri"/>
-        </w:rPr>
-        <w:tab/>
-        <w:t>The Train Trax project consists of four top level components: the Motion Detection Unit used to collect position data, the Train Navigation Library used to calculate the position of trains with the raw data collected from the Motion Detection Unit, the Train Navigation Database used to store position data for the track and trains, and the Train Monitor Terminal GUI which will display train position and other system data to the user.</w:t>
-      </w:r>
-    </w:p>
-    <w:p>
-      <w:pPr>
-        <w:pStyle w:val="Normal"/>
-        <w:spacing w:before="0" w:after="0"/>
-        <w:rPr/>
-      </w:pPr>
-      <w:r>
-        <w:rPr/>
-      </w:r>
-    </w:p>
-    <w:p>
-      <w:pPr>
-        <w:pStyle w:val="Heading2"/>
-        <w:spacing w:before="200" w:after="0"/>
-        <w:rPr>
-          <w:rFonts w:eastAsia="Calibri" w:cs="Calibri" w:ascii="Calibri" w:hAnsi="Calibri"/>
-          <w:b w:val="false"/>
-        </w:rPr>
-      </w:pPr>
-      <w:bookmarkStart w:id="10" w:name="h.17dp8vu"/>
-      <w:bookmarkEnd w:id="10"/>
-      <w:r>
-        <w:rPr>
-          <w:rFonts w:eastAsia="Calibri" w:cs="Calibri" w:ascii="Calibri" w:hAnsi="Calibri"/>
-          <w:b w:val="false"/>
-        </w:rPr>
-        <w:t>2.2 Structure and relationships</w:t>
-      </w:r>
-    </w:p>
-    <w:p>
-      <w:pPr>
-        <w:pStyle w:val="Normal"/>
-        <w:spacing w:before="0" w:after="0"/>
-        <w:rPr/>
-      </w:pPr>
-      <w:r>
-        <w:rPr/>
-      </w:r>
-    </w:p>
-    <w:p>
-      <w:pPr>
-        <w:pStyle w:val="Normal"/>
-        <w:spacing w:before="0" w:after="0"/>
-        <w:rPr>
-          <w:rFonts w:eastAsia="Calibri" w:cs="Calibri" w:ascii="Calibri" w:hAnsi="Calibri"/>
-        </w:rPr>
-      </w:pPr>
-      <w:r>
-        <w:rPr>
-          <w:rFonts w:eastAsia="Calibri" w:cs="Calibri" w:ascii="Calibri" w:hAnsi="Calibri"/>
-        </w:rPr>
-        <w:t>The Train Trax project contains a number of interrelations and dependencies. The Motion Detection unit is related to and depended on by the Train Navigation Library to provide the raw data for the navigation calculations for each train. There will be a relationship between the Train Navigation Library and the Train Position Database, where the Train Navigation Library will store processed position data for each train in the database. The Train Navigation Library depends on the Train Monitor Terminal GUI, which provides controls for system operation. The Train Monitor Terminal GUI depends on the Train Position Database to provide the geometry data for the track and position data for each train.</w:t>
-      </w:r>
-    </w:p>
-    <w:p>
-      <w:pPr>
-        <w:pStyle w:val="Normal"/>
-        <w:spacing w:before="0" w:after="0"/>
-        <w:rPr/>
-      </w:pPr>
-      <w:r>
-        <w:rPr/>
-      </w:r>
-    </w:p>
-    <w:p>
-      <w:pPr>
-        <w:pStyle w:val="Normal"/>
-        <w:spacing w:before="0" w:after="0"/>
+        <w:jc w:val="center"/>
         <w:rPr/>
       </w:pPr>
       <w:r>
         <w:rPr/>
         <w:drawing>
           <wp:inline distT="0" distB="0" distL="0" distR="0">
-            <wp:extent cx="5876925" cy="4305300"/>
+            <wp:extent cx="5334000" cy="3524250"/>
             <wp:effectExtent l="0" t="0" r="0" b="0"/>
-            <wp:docPr id="0" name="Picture" descr="TrainNavigationSystemEntityStateDiagram.png"/>
+            <wp:docPr id="0" name="Picture" descr="C:\Users\Corey\Downloads\CPE656\Control Flow of Postive Train Control Test Bed.png"/>
             <wp:cNvGraphicFramePr>
               <a:graphicFrameLocks xmlns:a="http://schemas.openxmlformats.org/drawingml/2006/main" noChangeAspect="1"/>
             </wp:cNvGraphicFramePr>
@@ -2276,13 +2676,13 @@
               <a:graphicData uri="http://schemas.openxmlformats.org/drawingml/2006/picture">
                 <pic:pic xmlns:pic="http://schemas.openxmlformats.org/drawingml/2006/picture">
                   <pic:nvPicPr>
-                    <pic:cNvPr id="0" name="Picture" descr="TrainNavigationSystemEntityStateDiagram.png"/>
+                    <pic:cNvPr id="0" name="Picture" descr="C:\Users\Corey\Downloads\CPE656\Control Flow of Postive Train Control Test Bed.png"/>
                     <pic:cNvPicPr>
                       <a:picLocks noChangeAspect="1" noChangeArrowheads="1"/>
                     </pic:cNvPicPr>
                   </pic:nvPicPr>
                   <pic:blipFill>
-                    <a:blip r:embed="rId6"/>
+                    <a:blip r:embed="rId2"/>
                     <a:stretch>
                       <a:fillRect/>
                     </a:stretch>
@@ -2290,7 +2690,7 @@
                   <pic:spPr bwMode="auto">
                     <a:xfrm>
                       <a:off x="0" y="0"/>
-                      <a:ext cx="5876925" cy="4305300"/>
+                      <a:ext cx="5334000" cy="3524250"/>
                     </a:xfrm>
                     <a:prstGeom prst="rect">
                       <a:avLst/>
@@ -2312,6 +2712,383 @@
     </w:p>
     <w:p>
       <w:pPr>
+        <w:pStyle w:val="Caption1"/>
+        <w:spacing w:before="200" w:after="0"/>
+        <w:jc w:val="center"/>
+        <w:rPr/>
+      </w:pPr>
+      <w:r>
+        <w:rPr/>
+        <w:t xml:space="preserve">Figure </w:t>
+      </w:r>
+      <w:r>
+        <w:rPr/>
+        <w:fldChar w:fldCharType="begin"/>
+      </w:r>
+      <w:r>
+        <w:instrText> SEQ ""Figure"" \*Arabic </w:instrText>
+      </w:r>
+      <w:r>
+        <w:fldChar w:fldCharType="separate"/>
+      </w:r>
+      <w:r>
+        <w:t>1</w:t>
+      </w:r>
+      <w:r>
+        <w:fldChar w:fldCharType="end"/>
+      </w:r>
+      <w:r>
+        <w:rPr/>
+        <w:t xml:space="preserve"> Control Flow of Positive Train Control Test Bed</w:t>
+      </w:r>
+    </w:p>
+    <w:p>
+      <w:pPr>
+        <w:pStyle w:val="Normal"/>
+        <w:spacing w:before="200" w:after="0"/>
+        <w:jc w:val="left"/>
+        <w:rPr/>
+      </w:pPr>
+      <w:r>
+        <w:rPr/>
+        <w:t xml:space="preserve">When the track crosses a track marker, information about the marker that was crossed is relayed to the Monitor Terminal so that it can update the train’s last known position based on the known position of the track marker. Since the rail cars are attached to the train, the train controls where the rail cars move. The Train Controller controls the speed of the train the direction that it moves along the track: either backward or forward. The Train Controller also controls track switches which in turn change the configuration of the track so that the path that the train moves along the track can be controlled. In the existing Positive Train Control Test Bed, Train Markers are actually the sections of track themselves. When a train is on the track, the Train Controller detects the current draw and sends out messaging to report that at least one train is on the section of track. </w:t>
+      </w:r>
+    </w:p>
+    <w:p>
+      <w:pPr>
+        <w:pStyle w:val="Normal"/>
+        <w:spacing w:before="200" w:after="0"/>
+        <w:jc w:val="left"/>
+        <w:rPr/>
+      </w:pPr>
+      <w:r>
+        <w:rPr/>
+      </w:r>
+    </w:p>
+    <w:p>
+      <w:pPr>
+        <w:pStyle w:val="Normal"/>
+        <w:spacing w:before="200" w:after="0"/>
+        <w:jc w:val="center"/>
+        <w:rPr/>
+      </w:pPr>
+      <w:r>
+        <w:rPr/>
+        <w:drawing>
+          <wp:inline distT="0" distB="0" distL="0" distR="0">
+            <wp:extent cx="5943600" cy="2914650"/>
+            <wp:effectExtent l="0" t="0" r="0" b="0"/>
+            <wp:docPr id="1" name="Picture" descr=""/>
+            <wp:cNvGraphicFramePr>
+              <a:graphicFrameLocks xmlns:a="http://schemas.openxmlformats.org/drawingml/2006/main" noChangeAspect="1"/>
+            </wp:cNvGraphicFramePr>
+            <a:graphic xmlns:a="http://schemas.openxmlformats.org/drawingml/2006/main">
+              <a:graphicData uri="http://schemas.openxmlformats.org/drawingml/2006/picture">
+                <pic:pic xmlns:pic="http://schemas.openxmlformats.org/drawingml/2006/picture">
+                  <pic:nvPicPr>
+                    <pic:cNvPr id="1" name="Picture" descr=""/>
+                    <pic:cNvPicPr>
+                      <a:picLocks noChangeAspect="1" noChangeArrowheads="1"/>
+                    </pic:cNvPicPr>
+                  </pic:nvPicPr>
+                  <pic:blipFill>
+                    <a:blip r:embed="rId3"/>
+                    <a:stretch>
+                      <a:fillRect/>
+                    </a:stretch>
+                  </pic:blipFill>
+                  <pic:spPr bwMode="auto">
+                    <a:xfrm>
+                      <a:off x="0" y="0"/>
+                      <a:ext cx="5943600" cy="2914650"/>
+                    </a:xfrm>
+                    <a:prstGeom prst="rect">
+                      <a:avLst/>
+                    </a:prstGeom>
+                    <a:noFill/>
+                    <a:ln w="9525">
+                      <a:noFill/>
+                      <a:miter lim="800000"/>
+                      <a:headEnd/>
+                      <a:tailEnd/>
+                    </a:ln>
+                  </pic:spPr>
+                </pic:pic>
+              </a:graphicData>
+            </a:graphic>
+          </wp:inline>
+        </w:drawing>
+      </w:r>
+    </w:p>
+    <w:p>
+      <w:pPr>
+        <w:pStyle w:val="Normal"/>
+        <w:spacing w:before="200" w:after="0"/>
+        <w:jc w:val="center"/>
+        <w:rPr/>
+      </w:pPr>
+      <w:r>
+        <w:rPr/>
+        <w:t>Control Flow of Train Trax Components with Positive Train Control Test Bed</w:t>
+      </w:r>
+    </w:p>
+    <w:p>
+      <w:pPr>
+        <w:pStyle w:val="Normal"/>
+        <w:spacing w:before="200" w:after="0"/>
+        <w:rPr>
+          <w:rFonts w:eastAsia="Calibri" w:cs="Calibri" w:ascii="Calibri" w:hAnsi="Calibri"/>
+          <w:b w:val="false"/>
+        </w:rPr>
+      </w:pPr>
+      <w:r>
+        <w:rPr>
+          <w:rFonts w:eastAsia="Calibri" w:cs="Calibri" w:ascii="Calibri" w:hAnsi="Calibri"/>
+          <w:b w:val="false"/>
+        </w:rPr>
+      </w:r>
+    </w:p>
+    <w:p>
+      <w:pPr>
+        <w:pStyle w:val="Normal"/>
+        <w:spacing w:before="0" w:after="0"/>
+        <w:rPr>
+          <w:rFonts w:eastAsia="Calibri" w:cs="Calibri"/>
+        </w:rPr>
+      </w:pPr>
+      <w:r>
+        <w:rPr>
+          <w:rFonts w:eastAsia="Calibri" w:cs="Calibri"/>
+        </w:rPr>
+        <w:tab/>
+        <w:t>The Train Trax project consists of four top level components: the Motion Detection Unit, Train Navigation Service, Train Navigation Database, Train Monitor Terminal GUI. The Motion Detection Unit is the hardware that is used to measure train movement. It uses sensors to measure acceleration, and orientation of the train as well as crossing of track markers. The Train Navigation Service is a background service that is used to determine the position of each train and to control switches on the track. The Train Navigation Database stores all of the navigation information collected for the track and trains, including details on the geometry of the track (location of switches, sections of track, etc.). The Train Monitor Terminal GUI is the primary display that Train Operators use to interact with the system. It displays the train position of trains on the track and processes requests from users to change track switches.</w:t>
+      </w:r>
+    </w:p>
+    <w:p>
+      <w:pPr>
+        <w:pStyle w:val="Normal"/>
+        <w:spacing w:before="0" w:after="0"/>
+        <w:rPr/>
+      </w:pPr>
+      <w:r>
+        <w:rPr/>
+      </w:r>
+    </w:p>
+    <w:p>
+      <w:pPr>
+        <w:pStyle w:val="Normal"/>
+        <w:spacing w:before="0" w:after="0"/>
+        <w:rPr/>
+      </w:pPr>
+      <w:r>
+        <w:rPr/>
+        <w:drawing>
+          <wp:inline distT="0" distB="0" distL="0" distR="0">
+            <wp:extent cx="5943600" cy="4435475"/>
+            <wp:effectExtent l="0" t="0" r="0" b="0"/>
+            <wp:docPr id="2" name="Picture" descr=""/>
+            <wp:cNvGraphicFramePr>
+              <a:graphicFrameLocks xmlns:a="http://schemas.openxmlformats.org/drawingml/2006/main" noChangeAspect="1"/>
+            </wp:cNvGraphicFramePr>
+            <a:graphic xmlns:a="http://schemas.openxmlformats.org/drawingml/2006/main">
+              <a:graphicData uri="http://schemas.openxmlformats.org/drawingml/2006/picture">
+                <pic:pic xmlns:pic="http://schemas.openxmlformats.org/drawingml/2006/picture">
+                  <pic:nvPicPr>
+                    <pic:cNvPr id="2" name="Picture" descr=""/>
+                    <pic:cNvPicPr>
+                      <a:picLocks noChangeAspect="1" noChangeArrowheads="1"/>
+                    </pic:cNvPicPr>
+                  </pic:nvPicPr>
+                  <pic:blipFill>
+                    <a:blip r:embed="rId4"/>
+                    <a:stretch>
+                      <a:fillRect/>
+                    </a:stretch>
+                  </pic:blipFill>
+                  <pic:spPr bwMode="auto">
+                    <a:xfrm>
+                      <a:off x="0" y="0"/>
+                      <a:ext cx="5943600" cy="4435475"/>
+                    </a:xfrm>
+                    <a:prstGeom prst="rect">
+                      <a:avLst/>
+                    </a:prstGeom>
+                    <a:noFill/>
+                    <a:ln w="9525">
+                      <a:noFill/>
+                      <a:miter lim="800000"/>
+                      <a:headEnd/>
+                      <a:tailEnd/>
+                    </a:ln>
+                  </pic:spPr>
+                </pic:pic>
+              </a:graphicData>
+            </a:graphic>
+          </wp:inline>
+        </w:drawing>
+      </w:r>
+    </w:p>
+    <w:p>
+      <w:pPr>
+        <w:pStyle w:val="Caption1"/>
+        <w:spacing w:before="0" w:after="0"/>
+        <w:jc w:val="center"/>
+        <w:rPr/>
+      </w:pPr>
+      <w:r>
+        <w:rPr/>
+        <w:t>Placement of System Components Within the Positive Train Control Test Bed</w:t>
+      </w:r>
+    </w:p>
+    <w:p>
+      <w:pPr>
+        <w:pStyle w:val="Normal"/>
+        <w:spacing w:before="0" w:after="0"/>
+        <w:rPr/>
+      </w:pPr>
+      <w:r>
+        <w:rPr/>
+      </w:r>
+    </w:p>
+    <w:p>
+      <w:pPr>
+        <w:pStyle w:val="Normal"/>
+        <w:spacing w:before="0" w:after="0"/>
+        <w:rPr/>
+      </w:pPr>
+      <w:r>
+        <w:rPr/>
+        <w:t xml:space="preserve">Train Trax integrates into the existing Positive Train Control Test Bed to function. The Train Navigation Service, Train Navigation Database, and Train Monitor GUI operate as software packages that run from the Train Monitor Terminal. They work together to allow the Train Monitor Terminal fulfill its responsibility to track trains and control switches on the track. Since there is very little space on the train engine itself, the movement of the train must be observed through an attached rail car instead. The Motion Detection Unit is equipped onto the Rail Car so that it can measurement movement of the rail car as it moves along the track. </w:t>
+      </w:r>
+    </w:p>
+    <w:p>
+      <w:pPr>
+        <w:pStyle w:val="Normal"/>
+        <w:spacing w:before="0" w:after="0"/>
+        <w:rPr>
+          <w:rFonts w:eastAsia="Calibri" w:cs="Calibri" w:ascii="Calibri" w:hAnsi="Calibri"/>
+        </w:rPr>
+      </w:pPr>
+      <w:r>
+        <w:rPr>
+          <w:rFonts w:eastAsia="Calibri" w:cs="Calibri" w:ascii="Calibri" w:hAnsi="Calibri"/>
+        </w:rPr>
+      </w:r>
+    </w:p>
+    <w:p>
+      <w:pPr>
+        <w:pStyle w:val="Heading2"/>
+        <w:spacing w:before="200" w:after="0"/>
+        <w:rPr>
+          <w:rFonts w:eastAsia="Calibri" w:cs="Calibri" w:ascii="Calibri" w:hAnsi="Calibri"/>
+          <w:b w:val="false"/>
+        </w:rPr>
+      </w:pPr>
+      <w:bookmarkStart w:id="10" w:name="h.17dp8vu"/>
+      <w:bookmarkEnd w:id="10"/>
+      <w:r>
+        <w:rPr>
+          <w:rFonts w:eastAsia="Calibri" w:cs="Calibri" w:ascii="Calibri" w:hAnsi="Calibri"/>
+          <w:b w:val="false"/>
+        </w:rPr>
+        <w:t>2.2 Structure and relationships</w:t>
+      </w:r>
+    </w:p>
+    <w:p>
+      <w:pPr>
+        <w:pStyle w:val="Normal"/>
+        <w:spacing w:before="0" w:after="0"/>
+        <w:rPr/>
+      </w:pPr>
+      <w:r>
+        <w:rPr/>
+      </w:r>
+    </w:p>
+    <w:p>
+      <w:pPr>
+        <w:pStyle w:val="Normal"/>
+        <w:spacing w:before="0" w:after="0"/>
+        <w:rPr>
+          <w:rFonts w:eastAsia="Calibri" w:cs="Calibri" w:ascii="Calibri" w:hAnsi="Calibri"/>
+        </w:rPr>
+      </w:pPr>
+      <w:r>
+        <w:rPr>
+          <w:rFonts w:eastAsia="Calibri" w:cs="Calibri" w:ascii="Calibri" w:hAnsi="Calibri"/>
+        </w:rPr>
+      </w:r>
+    </w:p>
+    <w:p>
+      <w:pPr>
+        <w:pStyle w:val="Normal"/>
+        <w:spacing w:before="0" w:after="0"/>
+        <w:rPr>
+          <w:rFonts w:eastAsia="Calibri" w:cs="Calibri" w:ascii="Calibri" w:hAnsi="Calibri"/>
+        </w:rPr>
+      </w:pPr>
+      <w:r>
+        <w:rPr>
+          <w:rFonts w:eastAsia="Calibri" w:cs="Calibri" w:ascii="Calibri" w:hAnsi="Calibri"/>
+        </w:rPr>
+      </w:r>
+    </w:p>
+    <w:p>
+      <w:pPr>
+        <w:pStyle w:val="Normal"/>
+        <w:spacing w:before="0" w:after="0"/>
+        <w:jc w:val="center"/>
+        <w:rPr/>
+      </w:pPr>
+      <w:r>
+        <w:rPr/>
+        <w:drawing>
+          <wp:inline distT="0" distB="0" distL="0" distR="0">
+            <wp:extent cx="5943600" cy="4023360"/>
+            <wp:effectExtent l="0" t="0" r="0" b="0"/>
+            <wp:docPr id="3" name="Picture" descr=""/>
+            <wp:cNvGraphicFramePr>
+              <a:graphicFrameLocks xmlns:a="http://schemas.openxmlformats.org/drawingml/2006/main" noChangeAspect="1"/>
+            </wp:cNvGraphicFramePr>
+            <a:graphic xmlns:a="http://schemas.openxmlformats.org/drawingml/2006/main">
+              <a:graphicData uri="http://schemas.openxmlformats.org/drawingml/2006/picture">
+                <pic:pic xmlns:pic="http://schemas.openxmlformats.org/drawingml/2006/picture">
+                  <pic:nvPicPr>
+                    <pic:cNvPr id="3" name="Picture" descr=""/>
+                    <pic:cNvPicPr>
+                      <a:picLocks noChangeAspect="1" noChangeArrowheads="1"/>
+                    </pic:cNvPicPr>
+                  </pic:nvPicPr>
+                  <pic:blipFill>
+                    <a:blip r:embed="rId5"/>
+                    <a:stretch>
+                      <a:fillRect/>
+                    </a:stretch>
+                  </pic:blipFill>
+                  <pic:spPr bwMode="auto">
+                    <a:xfrm>
+                      <a:off x="0" y="0"/>
+                      <a:ext cx="5943600" cy="4023360"/>
+                    </a:xfrm>
+                    <a:prstGeom prst="rect">
+                      <a:avLst/>
+                    </a:prstGeom>
+                    <a:noFill/>
+                    <a:ln w="9525">
+                      <a:noFill/>
+                      <a:miter lim="800000"/>
+                      <a:headEnd/>
+                      <a:tailEnd/>
+                    </a:ln>
+                  </pic:spPr>
+                </pic:pic>
+              </a:graphicData>
+            </a:graphic>
+          </wp:inline>
+        </w:drawing>
+      </w:r>
+    </w:p>
+    <w:p>
+      <w:pPr>
         <w:pStyle w:val="Normal"/>
         <w:spacing w:lineRule="auto" w:line="240" w:before="0" w:after="160"/>
         <w:jc w:val="center"/>
@@ -2360,6 +3137,21 @@
         <w:spacing w:before="0" w:after="0"/>
         <w:rPr>
           <w:rFonts w:eastAsia="Calibri" w:cs="Calibri" w:ascii="Calibri" w:hAnsi="Calibri"/>
+        </w:rPr>
+      </w:pPr>
+      <w:r>
+        <w:rPr>
+          <w:rFonts w:eastAsia="Calibri" w:cs="Calibri" w:ascii="Calibri" w:hAnsi="Calibri"/>
+        </w:rPr>
+        <w:t xml:space="preserve">The Train Navigation Service depends on the Motion Detection Unit to provide the raw measurements of train movement for the navigation calculations for each train. It also depends on the Train Position Database to save its calculated train position estimates and to lookup the positions of Track Markers. The Train Navigation GUI depends on the Train Position Database to render the history of each train's movement, and for track geometry information, such as the location of switches, track sections, and track markers. The GUI also depends on the Train Navigation Service to control track switches and to determine the current position of each train. </w:t>
+      </w:r>
+    </w:p>
+    <w:p>
+      <w:pPr>
+        <w:pStyle w:val="Normal"/>
+        <w:spacing w:before="0" w:after="0"/>
+        <w:rPr>
+          <w:rFonts w:eastAsia="Calibri" w:cs="Calibri" w:ascii="Calibri" w:hAnsi="Calibri"/>
           <w:color w:val="000000"/>
           <w:shd w:fill="FFFF00" w:val="clear"/>
         </w:rPr>
@@ -2370,17 +3162,6 @@
           <w:color w:val="000000"/>
           <w:shd w:fill="FFFF00" w:val="clear"/>
         </w:rPr>
-        <w:t>Make clear the interrelationships and dependencies among the various components. Structure charts can be useful here. A simple finite state machine can be useful in demonstrating the operation of the product. Include explanatory text to help the reader understand any charts.</w:t>
-      </w:r>
-    </w:p>
-    <w:p>
-      <w:pPr>
-        <w:pStyle w:val="Normal"/>
-        <w:spacing w:before="0" w:after="0"/>
-        <w:rPr/>
-      </w:pPr>
-      <w:r>
-        <w:rPr/>
       </w:r>
     </w:p>
     <w:p>
@@ -2592,7 +3373,14 @@
           <w:rFonts w:eastAsia="Calibri" w:cs="Calibri" w:ascii="Calibri" w:hAnsi="Calibri"/>
           <w:b w:val="false"/>
         </w:rPr>
-        <w:t>3.3 Train Navigation Library</w:t>
+        <w:t xml:space="preserve">3.3 Train Navigation </w:t>
+      </w:r>
+      <w:r>
+        <w:rPr>
+          <w:rFonts w:eastAsia="Calibri" w:cs="Calibri" w:ascii="Calibri" w:hAnsi="Calibri"/>
+          <w:b w:val="false"/>
+        </w:rPr>
+        <w:t>Service</w:t>
       </w:r>
     </w:p>
     <w:p>
@@ -2622,7 +3410,1509 @@
           <w:rFonts w:eastAsia="Calibri" w:cs="Calibri" w:ascii="Calibri" w:hAnsi="Calibri"/>
           <w:b w:val="false"/>
         </w:rPr>
-        <w:t>3.4 Train Position Database</w:t>
+        <w:t xml:space="preserve">3.4 Train </w:t>
+      </w:r>
+      <w:r>
+        <w:rPr>
+          <w:rFonts w:eastAsia="Calibri" w:cs="Calibri" w:ascii="Calibri" w:hAnsi="Calibri"/>
+          <w:b w:val="false"/>
+        </w:rPr>
+        <w:t>Navigation</w:t>
+      </w:r>
+      <w:r>
+        <w:rPr>
+          <w:rFonts w:eastAsia="Calibri" w:cs="Calibri" w:ascii="Calibri" w:hAnsi="Calibri"/>
+          <w:b w:val="false"/>
+        </w:rPr>
+        <w:t xml:space="preserve"> Database</w:t>
+      </w:r>
+    </w:p>
+    <w:p>
+      <w:pPr>
+        <w:pStyle w:val="Normal"/>
+        <w:spacing w:before="200" w:after="0"/>
+        <w:rPr/>
+      </w:pPr>
+      <w:r>
+        <w:rPr/>
+      </w:r>
+    </w:p>
+    <w:p>
+      <w:pPr>
+        <w:pStyle w:val="Normal"/>
+        <w:spacing w:before="200" w:after="0"/>
+        <w:rPr>
+          <w:rFonts w:eastAsia="Calibri" w:cs="Calibri" w:ascii="Calibri" w:hAnsi="Calibri"/>
+          <w:b w:val="false"/>
+        </w:rPr>
+      </w:pPr>
+      <w:r>
+        <w:rPr>
+          <w:rFonts w:eastAsia="Calibri" w:cs="Calibri" w:ascii="Calibri" w:hAnsi="Calibri"/>
+          <w:b w:val="false"/>
+        </w:rPr>
+        <w:t>Track Geometry Data:</w:t>
+      </w:r>
+    </w:p>
+    <w:p>
+      <w:pPr>
+        <w:pStyle w:val="Normal"/>
+        <w:spacing w:before="200" w:after="0"/>
+        <w:rPr>
+          <w:rFonts w:eastAsia="Calibri" w:cs="Calibri" w:ascii="Calibri" w:hAnsi="Calibri"/>
+          <w:b w:val="false"/>
+        </w:rPr>
+      </w:pPr>
+      <w:r>
+        <w:rPr>
+          <w:rFonts w:eastAsia="Calibri" w:cs="Calibri" w:ascii="Calibri" w:hAnsi="Calibri"/>
+          <w:b w:val="false"/>
+        </w:rPr>
+        <w:t>The primary data that is stored in the Train Navigation Database is track geometry information. Track Geometry information is all of the information necessary to describe the shape and size of the track. It also includes a description of all of the relevant points of the track that are essential to making it function, such as identification of sections of track and the location of switches, power junctions, and track markers.</w:t>
+      </w:r>
+    </w:p>
+    <w:p>
+      <w:pPr>
+        <w:pStyle w:val="Normal"/>
+        <w:spacing w:before="200" w:after="0"/>
+        <w:rPr>
+          <w:rFonts w:eastAsia="Calibri" w:cs="Calibri" w:ascii="Calibri" w:hAnsi="Calibri"/>
+          <w:b w:val="false"/>
+        </w:rPr>
+      </w:pPr>
+      <w:r>
+        <w:rPr>
+          <w:rFonts w:eastAsia="Calibri" w:cs="Calibri" w:ascii="Calibri" w:hAnsi="Calibri"/>
+          <w:b w:val="false"/>
+        </w:rPr>
+        <w:t xml:space="preserve">All of this information is necessary for the database to have enough information for the Train Navigation Service to correct its estimates of train positions as they cross track markers. Furthermore, it is necessary so that there is enough information for Train Operators to have context of where each train is located relative to both the track and each other. </w:t>
+      </w:r>
+    </w:p>
+    <w:p>
+      <w:pPr>
+        <w:pStyle w:val="Normal"/>
+        <w:spacing w:before="200" w:after="0"/>
+        <w:rPr>
+          <w:rFonts w:eastAsia="Calibri" w:cs="Calibri" w:ascii="Calibri" w:hAnsi="Calibri"/>
+          <w:b w:val="false"/>
+        </w:rPr>
+      </w:pPr>
+      <w:r>
+        <w:rPr>
+          <w:rFonts w:eastAsia="Calibri" w:cs="Calibri" w:ascii="Calibri" w:hAnsi="Calibri"/>
+          <w:b w:val="false"/>
+        </w:rPr>
+        <w:t>Since this data is not already available, part of the design is to collect the track geometry data required for the database.</w:t>
+      </w:r>
+    </w:p>
+    <w:p>
+      <w:pPr>
+        <w:sectPr>
+          <w:type w:val="nextPage"/>
+          <w:pgSz w:w="12240" w:h="15840"/>
+          <w:pgMar w:left="1440" w:right="1440" w:header="0" w:top="1440" w:footer="0" w:bottom="1440" w:gutter="0"/>
+          <w:pgNumType w:start="1" w:fmt="decimal"/>
+          <w:formProt w:val="false"/>
+          <w:textDirection w:val="lrTb"/>
+          <w:docGrid w:type="default" w:linePitch="240" w:charSpace="4294961151"/>
+        </w:sectPr>
+        <w:pStyle w:val="Normal"/>
+        <w:spacing w:before="200" w:after="0"/>
+        <w:rPr>
+          <w:rFonts w:eastAsia="Calibri" w:cs="Calibri" w:ascii="Calibri" w:hAnsi="Calibri"/>
+          <w:b w:val="false"/>
+        </w:rPr>
+      </w:pPr>
+      <w:r>
+        <w:rPr>
+          <w:rFonts w:eastAsia="Calibri" w:cs="Calibri" w:ascii="Calibri" w:hAnsi="Calibri"/>
+          <w:b w:val="false"/>
+        </w:rPr>
+        <w:t>The sections below describe details on the type of track geometry information collected as well as the process of collecting it.</w:t>
+      </w:r>
+    </w:p>
+    <w:p>
+      <w:pPr>
+        <w:pStyle w:val="Normal"/>
+        <w:spacing w:before="0" w:after="0"/>
+        <w:rPr>
+          <w:b/>
+        </w:rPr>
+      </w:pPr>
+      <w:r>
+        <w:rPr>
+          <w:b/>
+        </w:rPr>
+        <w:t>Coordinate System</w:t>
+      </w:r>
+    </w:p>
+    <w:p>
+      <w:pPr>
+        <w:pStyle w:val="Normal"/>
+        <w:numPr>
+          <w:ilvl w:val="0"/>
+          <w:numId w:val="1"/>
+        </w:numPr>
+        <w:spacing w:before="0" w:after="0"/>
+        <w:ind w:left="720" w:right="0" w:firstLine="360"/>
+        <w:contextualSpacing/>
+        <w:rPr/>
+      </w:pPr>
+      <w:r>
+        <w:rPr/>
+        <w:t>Use a relative coordinate system based on the distance from a fixed point on the table. (For example, the bottom left corner of the table can be 0,0).</w:t>
+      </w:r>
+    </w:p>
+    <w:p>
+      <w:pPr>
+        <w:pStyle w:val="Normal"/>
+        <w:numPr>
+          <w:ilvl w:val="1"/>
+          <w:numId w:val="1"/>
+        </w:numPr>
+        <w:spacing w:before="0" w:after="0"/>
+        <w:ind w:left="1440" w:right="0" w:firstLine="1080"/>
+        <w:contextualSpacing/>
+        <w:rPr/>
+      </w:pPr>
+      <w:r>
+        <w:rPr/>
+        <w:t>This was selected because if we have this quality of granularity in measurement. We can still choose to relay the location of the train according to a grid if needed to simplify the problem, but we cannot get further accuracy if all that we collected was grid information.</w:t>
+      </w:r>
+    </w:p>
+    <w:p>
+      <w:pPr>
+        <w:pStyle w:val="Normal"/>
+        <w:spacing w:before="0" w:after="0"/>
+        <w:rPr/>
+      </w:pPr>
+      <w:r>
+        <w:rPr/>
+      </w:r>
+    </w:p>
+    <w:p>
+      <w:pPr>
+        <w:pStyle w:val="Normal"/>
+        <w:spacing w:before="0" w:after="0"/>
+        <w:rPr>
+          <w:b/>
+        </w:rPr>
+      </w:pPr>
+      <w:r>
+        <w:rPr>
+          <w:b/>
+        </w:rPr>
+        <w:t>Type of Data to Collect</w:t>
+      </w:r>
+    </w:p>
+    <w:p>
+      <w:pPr>
+        <w:pStyle w:val="Normal"/>
+        <w:numPr>
+          <w:ilvl w:val="0"/>
+          <w:numId w:val="2"/>
+        </w:numPr>
+        <w:spacing w:before="0" w:after="0"/>
+        <w:ind w:left="720" w:right="0" w:firstLine="360"/>
+        <w:contextualSpacing/>
+        <w:rPr>
+          <w:sz w:val="18"/>
+          <w:szCs w:val="18"/>
+        </w:rPr>
+      </w:pPr>
+      <w:r>
+        <w:rPr>
+          <w:sz w:val="18"/>
+          <w:szCs w:val="18"/>
+        </w:rPr>
+        <w:t>Angle of Train from bottom corner of table</w:t>
+      </w:r>
+    </w:p>
+    <w:p>
+      <w:pPr>
+        <w:pStyle w:val="Normal"/>
+        <w:numPr>
+          <w:ilvl w:val="0"/>
+          <w:numId w:val="2"/>
+        </w:numPr>
+        <w:spacing w:before="0" w:after="0"/>
+        <w:ind w:left="720" w:right="0" w:firstLine="360"/>
+        <w:contextualSpacing/>
+        <w:rPr>
+          <w:sz w:val="18"/>
+          <w:szCs w:val="18"/>
+        </w:rPr>
+      </w:pPr>
+      <w:r>
+        <w:rPr>
+          <w:sz w:val="18"/>
+          <w:szCs w:val="18"/>
+        </w:rPr>
+        <w:t>Section of track</w:t>
+      </w:r>
+    </w:p>
+    <w:p>
+      <w:pPr>
+        <w:pStyle w:val="Normal"/>
+        <w:numPr>
+          <w:ilvl w:val="0"/>
+          <w:numId w:val="2"/>
+        </w:numPr>
+        <w:spacing w:before="0" w:after="0"/>
+        <w:ind w:left="720" w:right="0" w:firstLine="360"/>
+        <w:contextualSpacing/>
+        <w:rPr>
+          <w:sz w:val="18"/>
+          <w:szCs w:val="18"/>
+        </w:rPr>
+      </w:pPr>
+      <w:r>
+        <w:rPr>
+          <w:sz w:val="18"/>
+          <w:szCs w:val="18"/>
+        </w:rPr>
+        <w:t>Nearest junction</w:t>
+      </w:r>
+    </w:p>
+    <w:p>
+      <w:pPr>
+        <w:pStyle w:val="Normal"/>
+        <w:numPr>
+          <w:ilvl w:val="0"/>
+          <w:numId w:val="2"/>
+        </w:numPr>
+        <w:spacing w:before="0" w:after="0"/>
+        <w:ind w:left="720" w:right="0" w:firstLine="360"/>
+        <w:contextualSpacing/>
+        <w:rPr>
+          <w:sz w:val="18"/>
+          <w:szCs w:val="18"/>
+        </w:rPr>
+      </w:pPr>
+      <w:r>
+        <w:rPr>
+          <w:sz w:val="18"/>
+          <w:szCs w:val="18"/>
+        </w:rPr>
+        <w:t>Position within track</w:t>
+      </w:r>
+    </w:p>
+    <w:p>
+      <w:pPr>
+        <w:pStyle w:val="Normal"/>
+        <w:numPr>
+          <w:ilvl w:val="0"/>
+          <w:numId w:val="2"/>
+        </w:numPr>
+        <w:spacing w:before="0" w:after="0"/>
+        <w:ind w:left="720" w:right="0" w:firstLine="360"/>
+        <w:contextualSpacing/>
+        <w:rPr>
+          <w:sz w:val="18"/>
+          <w:szCs w:val="18"/>
+        </w:rPr>
+      </w:pPr>
+      <w:r>
+        <w:rPr>
+          <w:sz w:val="18"/>
+          <w:szCs w:val="18"/>
+        </w:rPr>
+        <w:t>Position</w:t>
+      </w:r>
+    </w:p>
+    <w:p>
+      <w:pPr>
+        <w:pStyle w:val="Normal"/>
+        <w:numPr>
+          <w:ilvl w:val="0"/>
+          <w:numId w:val="2"/>
+        </w:numPr>
+        <w:spacing w:before="0" w:after="0"/>
+        <w:ind w:left="720" w:right="0" w:firstLine="360"/>
+        <w:contextualSpacing/>
+        <w:rPr>
+          <w:sz w:val="18"/>
+          <w:szCs w:val="18"/>
+        </w:rPr>
+      </w:pPr>
+      <w:r>
+        <w:rPr>
+          <w:sz w:val="18"/>
+          <w:szCs w:val="18"/>
+        </w:rPr>
+        <w:t>Segments that a junction joins</w:t>
+      </w:r>
+    </w:p>
+    <w:p>
+      <w:pPr>
+        <w:pStyle w:val="Normal"/>
+        <w:spacing w:before="0" w:after="0"/>
+        <w:rPr/>
+      </w:pPr>
+      <w:r>
+        <w:rPr/>
+      </w:r>
+    </w:p>
+    <w:p>
+      <w:pPr>
+        <w:pStyle w:val="Normal"/>
+        <w:spacing w:before="0" w:after="0"/>
+        <w:rPr>
+          <w:b/>
+        </w:rPr>
+      </w:pPr>
+      <w:r>
+        <w:rPr>
+          <w:b/>
+        </w:rPr>
+        <w:t>Train Geometry Collection Procedure</w:t>
+      </w:r>
+    </w:p>
+    <w:p>
+      <w:pPr>
+        <w:pStyle w:val="Normal"/>
+        <w:spacing w:before="0" w:after="0"/>
+        <w:rPr>
+          <w:sz w:val="20"/>
+          <w:szCs w:val="20"/>
+        </w:rPr>
+      </w:pPr>
+      <w:r>
+        <w:rPr>
+          <w:sz w:val="20"/>
+          <w:szCs w:val="20"/>
+        </w:rPr>
+        <w:t>Before you start geometry collection, partition the table into 4 sections along the length of the table where the Test Bed is located. Each section will be a phase of where data is collected. This intended to reduce the amount of work necessary for data collection at any one time, and to give us the opportunity to refine the geometry collection procedure before all of the table has been measured.</w:t>
+      </w:r>
+    </w:p>
+    <w:p>
+      <w:pPr>
+        <w:pStyle w:val="Normal"/>
+        <w:spacing w:before="0" w:after="0"/>
+        <w:rPr/>
+      </w:pPr>
+      <w:r>
+        <w:rPr/>
+      </w:r>
+    </w:p>
+    <w:p>
+      <w:pPr>
+        <w:pStyle w:val="Normal"/>
+        <w:spacing w:before="0" w:after="0"/>
+        <w:rPr>
+          <w:sz w:val="20"/>
+          <w:szCs w:val="20"/>
+        </w:rPr>
+      </w:pPr>
+      <w:r>
+        <w:rPr>
+          <w:sz w:val="20"/>
+          <w:szCs w:val="20"/>
+        </w:rPr>
+        <w:t>Tools</w:t>
+      </w:r>
+    </w:p>
+    <w:p>
+      <w:pPr>
+        <w:pStyle w:val="Normal"/>
+        <w:numPr>
+          <w:ilvl w:val="0"/>
+          <w:numId w:val="3"/>
+        </w:numPr>
+        <w:spacing w:before="0" w:after="0"/>
+        <w:ind w:left="720" w:right="0" w:firstLine="360"/>
+        <w:contextualSpacing/>
+        <w:rPr>
+          <w:sz w:val="20"/>
+          <w:szCs w:val="20"/>
+        </w:rPr>
+      </w:pPr>
+      <w:r>
+        <w:rPr>
+          <w:sz w:val="20"/>
+          <w:szCs w:val="20"/>
+        </w:rPr>
+        <w:t>Spreadsheet</w:t>
+      </w:r>
+    </w:p>
+    <w:p>
+      <w:pPr>
+        <w:pStyle w:val="Normal"/>
+        <w:numPr>
+          <w:ilvl w:val="1"/>
+          <w:numId w:val="3"/>
+        </w:numPr>
+        <w:spacing w:before="0" w:after="0"/>
+        <w:ind w:left="1440" w:right="0" w:firstLine="1080"/>
+        <w:contextualSpacing/>
+        <w:rPr>
+          <w:sz w:val="20"/>
+          <w:szCs w:val="20"/>
+        </w:rPr>
+      </w:pPr>
+      <w:r>
+        <w:rPr>
+          <w:sz w:val="20"/>
+          <w:szCs w:val="20"/>
+        </w:rPr>
+        <w:t>Used to record the measurement data</w:t>
+      </w:r>
+    </w:p>
+    <w:p>
+      <w:pPr>
+        <w:pStyle w:val="Normal"/>
+        <w:numPr>
+          <w:ilvl w:val="0"/>
+          <w:numId w:val="3"/>
+        </w:numPr>
+        <w:spacing w:before="0" w:after="0"/>
+        <w:ind w:left="720" w:right="0" w:firstLine="360"/>
+        <w:contextualSpacing/>
+        <w:rPr>
+          <w:sz w:val="20"/>
+          <w:szCs w:val="20"/>
+        </w:rPr>
+      </w:pPr>
+      <w:r>
+        <w:rPr>
+          <w:sz w:val="20"/>
+          <w:szCs w:val="20"/>
+        </w:rPr>
+        <w:t>3 Laser Range Finders</w:t>
+      </w:r>
+    </w:p>
+    <w:p>
+      <w:pPr>
+        <w:pStyle w:val="Normal"/>
+        <w:numPr>
+          <w:ilvl w:val="1"/>
+          <w:numId w:val="3"/>
+        </w:numPr>
+        <w:spacing w:before="0" w:after="0"/>
+        <w:ind w:left="1440" w:right="0" w:firstLine="1080"/>
+        <w:contextualSpacing/>
+        <w:rPr>
+          <w:sz w:val="20"/>
+          <w:szCs w:val="20"/>
+        </w:rPr>
+      </w:pPr>
+      <w:r>
+        <w:rPr>
+          <w:sz w:val="20"/>
+          <w:szCs w:val="20"/>
+        </w:rPr>
+        <w:t>Position Measurement</w:t>
+      </w:r>
+    </w:p>
+    <w:p>
+      <w:pPr>
+        <w:pStyle w:val="Normal"/>
+        <w:numPr>
+          <w:ilvl w:val="0"/>
+          <w:numId w:val="3"/>
+        </w:numPr>
+        <w:spacing w:before="0" w:after="0"/>
+        <w:ind w:left="720" w:right="0" w:firstLine="360"/>
+        <w:contextualSpacing/>
+        <w:rPr>
+          <w:sz w:val="20"/>
+          <w:szCs w:val="20"/>
+        </w:rPr>
+      </w:pPr>
+      <w:r>
+        <w:rPr>
+          <w:sz w:val="20"/>
+          <w:szCs w:val="20"/>
+        </w:rPr>
+        <w:t>3 Pedestals</w:t>
+      </w:r>
+    </w:p>
+    <w:p>
+      <w:pPr>
+        <w:pStyle w:val="Normal"/>
+        <w:numPr>
+          <w:ilvl w:val="1"/>
+          <w:numId w:val="3"/>
+        </w:numPr>
+        <w:spacing w:before="0" w:after="0"/>
+        <w:ind w:left="1440" w:right="0" w:firstLine="1080"/>
+        <w:contextualSpacing/>
+        <w:rPr>
+          <w:sz w:val="20"/>
+          <w:szCs w:val="20"/>
+        </w:rPr>
+      </w:pPr>
+      <w:r>
+        <w:rPr>
+          <w:sz w:val="20"/>
+          <w:szCs w:val="20"/>
+        </w:rPr>
+        <w:t>Placement of Laser Range Finders</w:t>
+      </w:r>
+    </w:p>
+    <w:p>
+      <w:pPr>
+        <w:pStyle w:val="Normal"/>
+        <w:numPr>
+          <w:ilvl w:val="1"/>
+          <w:numId w:val="3"/>
+        </w:numPr>
+        <w:spacing w:before="0" w:after="0"/>
+        <w:ind w:left="1440" w:right="0" w:firstLine="1080"/>
+        <w:contextualSpacing/>
+        <w:rPr>
+          <w:sz w:val="20"/>
+          <w:szCs w:val="20"/>
+        </w:rPr>
+      </w:pPr>
+      <w:r>
+        <w:rPr>
+          <w:sz w:val="20"/>
+          <w:szCs w:val="20"/>
+        </w:rPr>
+        <w:t>Ensures that Range Finders are High enough to avoid any interference from objects on the track.</w:t>
+      </w:r>
+    </w:p>
+    <w:p>
+      <w:pPr>
+        <w:pStyle w:val="Normal"/>
+        <w:numPr>
+          <w:ilvl w:val="0"/>
+          <w:numId w:val="3"/>
+        </w:numPr>
+        <w:spacing w:before="0" w:after="0"/>
+        <w:ind w:left="720" w:right="0" w:firstLine="360"/>
+        <w:contextualSpacing/>
+        <w:rPr>
+          <w:sz w:val="20"/>
+          <w:szCs w:val="20"/>
+        </w:rPr>
+      </w:pPr>
+      <w:r>
+        <w:rPr>
+          <w:sz w:val="20"/>
+          <w:szCs w:val="20"/>
+        </w:rPr>
+        <w:t>Fabric Tape Measure</w:t>
+      </w:r>
+    </w:p>
+    <w:p>
+      <w:pPr>
+        <w:pStyle w:val="Normal"/>
+        <w:numPr>
+          <w:ilvl w:val="0"/>
+          <w:numId w:val="3"/>
+        </w:numPr>
+        <w:spacing w:before="0" w:after="0"/>
+        <w:ind w:left="720" w:right="0" w:firstLine="360"/>
+        <w:contextualSpacing/>
+        <w:rPr>
+          <w:sz w:val="20"/>
+          <w:szCs w:val="20"/>
+        </w:rPr>
+      </w:pPr>
+      <w:r>
+        <w:rPr>
+          <w:sz w:val="20"/>
+          <w:szCs w:val="20"/>
+        </w:rPr>
+        <w:t>Measurement Rail Car</w:t>
+      </w:r>
+    </w:p>
+    <w:p>
+      <w:pPr>
+        <w:pStyle w:val="Normal"/>
+        <w:numPr>
+          <w:ilvl w:val="1"/>
+          <w:numId w:val="3"/>
+        </w:numPr>
+        <w:spacing w:before="0" w:after="0"/>
+        <w:ind w:left="1440" w:right="0" w:firstLine="1080"/>
+        <w:contextualSpacing/>
+        <w:rPr>
+          <w:sz w:val="20"/>
+          <w:szCs w:val="20"/>
+        </w:rPr>
+      </w:pPr>
+      <w:r>
+        <w:rPr>
+          <w:sz w:val="20"/>
+          <w:szCs w:val="20"/>
+        </w:rPr>
+        <w:t>Rail car that has been fitted with two polls each with a marker on the top that is easy for the range finders to align and measure.</w:t>
+      </w:r>
+    </w:p>
+    <w:p>
+      <w:pPr>
+        <w:pStyle w:val="Normal"/>
+        <w:numPr>
+          <w:ilvl w:val="2"/>
+          <w:numId w:val="3"/>
+        </w:numPr>
+        <w:spacing w:before="0" w:after="0"/>
+        <w:ind w:left="2160" w:right="0" w:firstLine="1800"/>
+        <w:contextualSpacing/>
+        <w:rPr>
+          <w:sz w:val="20"/>
+          <w:szCs w:val="20"/>
+        </w:rPr>
+      </w:pPr>
+      <w:r>
+        <w:rPr>
+          <w:sz w:val="20"/>
+          <w:szCs w:val="20"/>
+        </w:rPr>
+        <w:t>We need two markers so that we can estimate the orientation of the rail car.</w:t>
+      </w:r>
+    </w:p>
+    <w:p>
+      <w:pPr>
+        <w:pStyle w:val="Normal"/>
+        <w:spacing w:before="0" w:after="0"/>
+        <w:rPr/>
+      </w:pPr>
+      <w:r>
+        <w:rPr/>
+      </w:r>
+    </w:p>
+    <w:p>
+      <w:pPr>
+        <w:pStyle w:val="Normal"/>
+        <w:spacing w:before="0" w:after="0"/>
+        <w:rPr>
+          <w:b/>
+          <w:sz w:val="20"/>
+          <w:szCs w:val="20"/>
+        </w:rPr>
+      </w:pPr>
+      <w:r>
+        <w:rPr>
+          <w:b/>
+          <w:sz w:val="20"/>
+          <w:szCs w:val="20"/>
+        </w:rPr>
+        <w:t>Setup</w:t>
+      </w:r>
+    </w:p>
+    <w:p>
+      <w:pPr>
+        <w:pStyle w:val="Normal"/>
+        <w:numPr>
+          <w:ilvl w:val="0"/>
+          <w:numId w:val="4"/>
+        </w:numPr>
+        <w:spacing w:before="0" w:after="0"/>
+        <w:ind w:left="720" w:right="0" w:firstLine="360"/>
+        <w:contextualSpacing/>
+        <w:rPr>
+          <w:sz w:val="20"/>
+          <w:szCs w:val="20"/>
+        </w:rPr>
+      </w:pPr>
+      <w:r>
+        <w:rPr>
+          <w:sz w:val="20"/>
+          <w:szCs w:val="20"/>
+        </w:rPr>
+        <w:t>Divide table into 4 Regions Along the Length of the Table</w:t>
+      </w:r>
+    </w:p>
+    <w:p>
+      <w:pPr>
+        <w:pStyle w:val="Normal"/>
+        <w:numPr>
+          <w:ilvl w:val="0"/>
+          <w:numId w:val="4"/>
+        </w:numPr>
+        <w:spacing w:before="0" w:after="0"/>
+        <w:ind w:left="720" w:right="0" w:firstLine="360"/>
+        <w:contextualSpacing/>
+        <w:rPr>
+          <w:sz w:val="20"/>
+          <w:szCs w:val="20"/>
+        </w:rPr>
+      </w:pPr>
+      <w:r>
+        <w:rPr>
+          <w:sz w:val="20"/>
+          <w:szCs w:val="20"/>
+        </w:rPr>
+        <w:t>Mark the Beginning and End of Each Region</w:t>
+      </w:r>
+    </w:p>
+    <w:p>
+      <w:pPr>
+        <w:pStyle w:val="Normal"/>
+        <w:numPr>
+          <w:ilvl w:val="0"/>
+          <w:numId w:val="4"/>
+        </w:numPr>
+        <w:spacing w:before="0" w:after="0"/>
+        <w:ind w:left="720" w:right="0" w:firstLine="360"/>
+        <w:contextualSpacing/>
+        <w:rPr>
+          <w:sz w:val="20"/>
+          <w:szCs w:val="20"/>
+        </w:rPr>
+      </w:pPr>
+      <w:r>
+        <w:rPr>
+          <w:sz w:val="20"/>
+          <w:szCs w:val="20"/>
+        </w:rPr>
+        <w:t>Place RFID Tags On Each End of Each Section of Track that is within the region.</w:t>
+      </w:r>
+    </w:p>
+    <w:p>
+      <w:pPr>
+        <w:pStyle w:val="Normal"/>
+        <w:numPr>
+          <w:ilvl w:val="1"/>
+          <w:numId w:val="4"/>
+        </w:numPr>
+        <w:spacing w:before="0" w:after="0"/>
+        <w:ind w:left="1440" w:right="0" w:firstLine="1080"/>
+        <w:contextualSpacing/>
+        <w:rPr>
+          <w:sz w:val="20"/>
+          <w:szCs w:val="20"/>
+        </w:rPr>
+      </w:pPr>
+      <w:r>
+        <w:rPr>
+          <w:sz w:val="20"/>
+          <w:szCs w:val="20"/>
+        </w:rPr>
+        <w:t>If there is a section of track that overlaps regions. Only add a tag for the end is with the region.</w:t>
+      </w:r>
+    </w:p>
+    <w:p>
+      <w:pPr>
+        <w:pStyle w:val="Normal"/>
+        <w:numPr>
+          <w:ilvl w:val="1"/>
+          <w:numId w:val="4"/>
+        </w:numPr>
+        <w:spacing w:before="0" w:after="0"/>
+        <w:ind w:left="1440" w:right="0" w:firstLine="1080"/>
+        <w:contextualSpacing/>
+        <w:rPr>
+          <w:sz w:val="20"/>
+          <w:szCs w:val="20"/>
+        </w:rPr>
+      </w:pPr>
+      <w:r>
+        <w:rPr>
+          <w:sz w:val="20"/>
+          <w:szCs w:val="20"/>
+        </w:rPr>
+        <w:t>If there happens to be an end that overlaps the region of interest and another region, proceed with adding the tag.</w:t>
+      </w:r>
+    </w:p>
+    <w:p>
+      <w:pPr>
+        <w:pStyle w:val="Normal"/>
+        <w:numPr>
+          <w:ilvl w:val="0"/>
+          <w:numId w:val="4"/>
+        </w:numPr>
+        <w:spacing w:before="0" w:after="0"/>
+        <w:ind w:left="720" w:right="0" w:firstLine="360"/>
+        <w:contextualSpacing/>
+        <w:rPr>
+          <w:sz w:val="20"/>
+          <w:szCs w:val="20"/>
+        </w:rPr>
+      </w:pPr>
+      <w:r>
+        <w:rPr>
+          <w:sz w:val="20"/>
+          <w:szCs w:val="20"/>
+        </w:rPr>
+        <w:t>Select the Corner of the table that will be the origin of the coordinate system.</w:t>
+      </w:r>
+    </w:p>
+    <w:p>
+      <w:pPr>
+        <w:pStyle w:val="Normal"/>
+        <w:numPr>
+          <w:ilvl w:val="1"/>
+          <w:numId w:val="4"/>
+        </w:numPr>
+        <w:spacing w:before="0" w:after="0"/>
+        <w:ind w:left="1440" w:right="0" w:firstLine="1080"/>
+        <w:contextualSpacing/>
+        <w:rPr>
+          <w:sz w:val="20"/>
+          <w:szCs w:val="20"/>
+        </w:rPr>
+      </w:pPr>
+      <w:r>
+        <w:rPr>
+          <w:sz w:val="20"/>
+          <w:szCs w:val="20"/>
+        </w:rPr>
+        <w:t>It is recommend to the bottom left corner so that all measurements are positive.</w:t>
+      </w:r>
+    </w:p>
+    <w:p>
+      <w:pPr>
+        <w:pStyle w:val="Normal"/>
+        <w:numPr>
+          <w:ilvl w:val="0"/>
+          <w:numId w:val="4"/>
+        </w:numPr>
+        <w:spacing w:before="0" w:after="0"/>
+        <w:ind w:left="720" w:right="0" w:firstLine="360"/>
+        <w:contextualSpacing/>
+        <w:rPr>
+          <w:sz w:val="20"/>
+          <w:szCs w:val="20"/>
+        </w:rPr>
+      </w:pPr>
+      <w:r>
+        <w:rPr>
+          <w:sz w:val="20"/>
+          <w:szCs w:val="20"/>
+        </w:rPr>
+        <w:t>Place pedestals on the corners of the table that are not the origin.</w:t>
+      </w:r>
+    </w:p>
+    <w:p>
+      <w:pPr>
+        <w:pStyle w:val="Normal"/>
+        <w:numPr>
+          <w:ilvl w:val="1"/>
+          <w:numId w:val="4"/>
+        </w:numPr>
+        <w:spacing w:before="0" w:after="0"/>
+        <w:ind w:left="1440" w:right="0" w:firstLine="1080"/>
+        <w:contextualSpacing/>
+        <w:rPr>
+          <w:sz w:val="20"/>
+          <w:szCs w:val="20"/>
+        </w:rPr>
+      </w:pPr>
+      <w:r>
+        <w:rPr>
+          <w:sz w:val="20"/>
+          <w:szCs w:val="20"/>
+        </w:rPr>
+        <w:t>Pedestals are selected because the laser range finders must be level and they need to be high enough for us to be able to measured positions on the track without any risk of interference from objects on the train track.</w:t>
+      </w:r>
+    </w:p>
+    <w:p>
+      <w:pPr>
+        <w:pStyle w:val="Normal"/>
+        <w:numPr>
+          <w:ilvl w:val="0"/>
+          <w:numId w:val="4"/>
+        </w:numPr>
+        <w:spacing w:before="0" w:after="0"/>
+        <w:ind w:left="720" w:right="0" w:firstLine="360"/>
+        <w:contextualSpacing/>
+        <w:rPr>
+          <w:sz w:val="20"/>
+          <w:szCs w:val="20"/>
+        </w:rPr>
+      </w:pPr>
+      <w:r>
+        <w:rPr>
+          <w:sz w:val="20"/>
+          <w:szCs w:val="20"/>
+        </w:rPr>
+        <w:t>Mark on each pedestal. This will be the point where laser range finders will measure from.</w:t>
+      </w:r>
+    </w:p>
+    <w:p>
+      <w:pPr>
+        <w:pStyle w:val="Normal"/>
+        <w:numPr>
+          <w:ilvl w:val="1"/>
+          <w:numId w:val="4"/>
+        </w:numPr>
+        <w:spacing w:before="0" w:after="0"/>
+        <w:ind w:left="1440" w:right="0" w:firstLine="1080"/>
+        <w:contextualSpacing/>
+        <w:rPr>
+          <w:sz w:val="20"/>
+          <w:szCs w:val="20"/>
+        </w:rPr>
+      </w:pPr>
+      <w:r>
+        <w:rPr>
+          <w:sz w:val="20"/>
+          <w:szCs w:val="20"/>
+        </w:rPr>
+        <w:t>It is recommended that you try to mark points as close to the table as possible.</w:t>
+      </w:r>
+    </w:p>
+    <w:p>
+      <w:pPr>
+        <w:pStyle w:val="Normal"/>
+        <w:numPr>
+          <w:ilvl w:val="0"/>
+          <w:numId w:val="4"/>
+        </w:numPr>
+        <w:spacing w:before="0" w:after="0"/>
+        <w:ind w:left="720" w:right="0" w:firstLine="360"/>
+        <w:contextualSpacing/>
+        <w:rPr>
+          <w:sz w:val="20"/>
+          <w:szCs w:val="20"/>
+        </w:rPr>
+      </w:pPr>
+      <w:r>
+        <w:rPr>
+          <w:sz w:val="20"/>
+          <w:szCs w:val="20"/>
+        </w:rPr>
+        <w:t>With the fabric tape measure, measure the distance from the origin of each of the measuring points.</w:t>
+      </w:r>
+    </w:p>
+    <w:p>
+      <w:pPr>
+        <w:pStyle w:val="Normal"/>
+        <w:numPr>
+          <w:ilvl w:val="1"/>
+          <w:numId w:val="4"/>
+        </w:numPr>
+        <w:spacing w:before="0" w:after="0"/>
+        <w:ind w:left="1440" w:right="0" w:firstLine="1080"/>
+        <w:contextualSpacing/>
+        <w:rPr>
+          <w:sz w:val="20"/>
+          <w:szCs w:val="20"/>
+        </w:rPr>
+      </w:pPr>
+      <w:r>
+        <w:rPr>
+          <w:sz w:val="20"/>
+          <w:szCs w:val="20"/>
+        </w:rPr>
+        <w:t>You can also use a one of the laser range finders to measure distance at that point as well if desired.</w:t>
+      </w:r>
+    </w:p>
+    <w:p>
+      <w:pPr>
+        <w:pStyle w:val="Normal"/>
+        <w:numPr>
+          <w:ilvl w:val="1"/>
+          <w:numId w:val="4"/>
+        </w:numPr>
+        <w:spacing w:before="0" w:after="0"/>
+        <w:ind w:left="1440" w:right="0" w:firstLine="1080"/>
+        <w:contextualSpacing/>
+        <w:rPr>
+          <w:sz w:val="20"/>
+          <w:szCs w:val="20"/>
+        </w:rPr>
+      </w:pPr>
+      <w:r>
+        <w:rPr>
+          <w:sz w:val="20"/>
+          <w:szCs w:val="20"/>
+        </w:rPr>
+        <w:t>This is necessary to make any last adjustments.</w:t>
+      </w:r>
+    </w:p>
+    <w:p>
+      <w:pPr>
+        <w:pStyle w:val="Normal"/>
+        <w:numPr>
+          <w:ilvl w:val="0"/>
+          <w:numId w:val="4"/>
+        </w:numPr>
+        <w:spacing w:before="0" w:after="0"/>
+        <w:ind w:left="720" w:right="0" w:firstLine="360"/>
+        <w:contextualSpacing/>
+        <w:rPr>
+          <w:sz w:val="20"/>
+          <w:szCs w:val="20"/>
+        </w:rPr>
+      </w:pPr>
+      <w:r>
+        <w:rPr>
+          <w:sz w:val="20"/>
+          <w:szCs w:val="20"/>
+        </w:rPr>
+        <w:t>Select one of the markers on the measurement rail car to be the primary marker.</w:t>
+      </w:r>
+    </w:p>
+    <w:p>
+      <w:pPr>
+        <w:pStyle w:val="Normal"/>
+        <w:numPr>
+          <w:ilvl w:val="1"/>
+          <w:numId w:val="4"/>
+        </w:numPr>
+        <w:spacing w:before="0" w:after="0"/>
+        <w:ind w:left="1440" w:right="0" w:firstLine="1080"/>
+        <w:contextualSpacing/>
+        <w:rPr>
+          <w:sz w:val="20"/>
+          <w:szCs w:val="20"/>
+        </w:rPr>
+      </w:pPr>
+      <w:r>
+        <w:rPr>
+          <w:sz w:val="20"/>
+          <w:szCs w:val="20"/>
+        </w:rPr>
+        <w:t>The primary marker is the marker that is always aligned with the position of the object of interest when measuring.</w:t>
+      </w:r>
+    </w:p>
+    <w:p>
+      <w:pPr>
+        <w:pStyle w:val="Normal"/>
+        <w:spacing w:before="0" w:after="0"/>
+        <w:rPr/>
+      </w:pPr>
+      <w:r>
+        <w:rPr/>
+      </w:r>
+    </w:p>
+    <w:p>
+      <w:pPr>
+        <w:pStyle w:val="Normal"/>
+        <w:spacing w:before="0" w:after="0"/>
+        <w:rPr>
+          <w:b/>
+          <w:sz w:val="20"/>
+          <w:szCs w:val="20"/>
+        </w:rPr>
+      </w:pPr>
+      <w:r>
+        <w:rPr>
+          <w:b/>
+          <w:sz w:val="20"/>
+          <w:szCs w:val="20"/>
+        </w:rPr>
+        <w:t>Procedure for a Given Partition of the Test Bed</w:t>
+      </w:r>
+    </w:p>
+    <w:p>
+      <w:pPr>
+        <w:pStyle w:val="Normal"/>
+        <w:spacing w:before="0" w:after="0"/>
+        <w:rPr>
+          <w:sz w:val="20"/>
+          <w:szCs w:val="20"/>
+        </w:rPr>
+      </w:pPr>
+      <w:r>
+        <w:rPr>
+          <w:sz w:val="20"/>
+          <w:szCs w:val="20"/>
+        </w:rPr>
+        <w:t>When searching for an object of interest that has not been measured yet, search from top-to-down and from left-to-right. The x-axis is the edge of the table that is along the length of the table and touches the origin. The y-axis is the edge of the table that is along the width of the table and touches the origin.</w:t>
+      </w:r>
+    </w:p>
+    <w:p>
+      <w:pPr>
+        <w:pStyle w:val="Normal"/>
+        <w:spacing w:before="0" w:after="0"/>
+        <w:rPr/>
+      </w:pPr>
+      <w:r>
+        <w:rPr/>
+      </w:r>
+    </w:p>
+    <w:p>
+      <w:pPr>
+        <w:pStyle w:val="Normal"/>
+        <w:spacing w:before="0" w:after="0"/>
+        <w:rPr>
+          <w:b/>
+          <w:sz w:val="20"/>
+          <w:szCs w:val="20"/>
+        </w:rPr>
+      </w:pPr>
+      <w:r>
+        <w:rPr>
+          <w:b/>
+          <w:sz w:val="20"/>
+          <w:szCs w:val="20"/>
+        </w:rPr>
+        <w:t>Measuring the Position of an Object on the Track</w:t>
+      </w:r>
+    </w:p>
+    <w:p>
+      <w:pPr>
+        <w:pStyle w:val="Normal"/>
+        <w:numPr>
+          <w:ilvl w:val="0"/>
+          <w:numId w:val="5"/>
+        </w:numPr>
+        <w:spacing w:before="0" w:after="0"/>
+        <w:ind w:left="720" w:right="0" w:firstLine="360"/>
+        <w:contextualSpacing/>
+        <w:rPr>
+          <w:sz w:val="20"/>
+          <w:szCs w:val="20"/>
+        </w:rPr>
+      </w:pPr>
+      <w:r>
+        <w:rPr>
+          <w:sz w:val="20"/>
+          <w:szCs w:val="20"/>
+        </w:rPr>
+        <w:t>Place or locate the object on the track that you want to measure.</w:t>
+      </w:r>
+    </w:p>
+    <w:p>
+      <w:pPr>
+        <w:pStyle w:val="Normal"/>
+        <w:numPr>
+          <w:ilvl w:val="0"/>
+          <w:numId w:val="5"/>
+        </w:numPr>
+        <w:spacing w:before="0" w:after="0"/>
+        <w:ind w:left="720" w:right="0" w:firstLine="360"/>
+        <w:contextualSpacing/>
+        <w:rPr>
+          <w:sz w:val="20"/>
+          <w:szCs w:val="20"/>
+        </w:rPr>
+      </w:pPr>
+      <w:r>
+        <w:rPr>
+          <w:sz w:val="20"/>
+          <w:szCs w:val="20"/>
+        </w:rPr>
+        <w:t>With the fabric tape measure, measure the distance from the object to the edge of the table that is perpendicular to the x-axis.</w:t>
+      </w:r>
+    </w:p>
+    <w:p>
+      <w:pPr>
+        <w:pStyle w:val="Normal"/>
+        <w:numPr>
+          <w:ilvl w:val="0"/>
+          <w:numId w:val="5"/>
+        </w:numPr>
+        <w:spacing w:before="0" w:after="0"/>
+        <w:ind w:left="720" w:right="0" w:firstLine="360"/>
+        <w:contextualSpacing/>
+        <w:rPr>
+          <w:sz w:val="20"/>
+          <w:szCs w:val="20"/>
+        </w:rPr>
+      </w:pPr>
+      <w:r>
+        <w:rPr>
+          <w:sz w:val="20"/>
+          <w:szCs w:val="20"/>
+        </w:rPr>
+        <w:t>With the fabric tape measure, measure the distance from the object to the edge of the table that is perpendicular to the y-axis.</w:t>
+      </w:r>
+    </w:p>
+    <w:p>
+      <w:pPr>
+        <w:pStyle w:val="Normal"/>
+        <w:numPr>
+          <w:ilvl w:val="0"/>
+          <w:numId w:val="5"/>
+        </w:numPr>
+        <w:spacing w:before="0" w:after="0"/>
+        <w:ind w:left="720" w:right="0" w:firstLine="360"/>
+        <w:contextualSpacing/>
+        <w:rPr>
+          <w:sz w:val="20"/>
+          <w:szCs w:val="20"/>
+        </w:rPr>
+      </w:pPr>
+      <w:r>
+        <w:rPr>
+          <w:sz w:val="20"/>
+          <w:szCs w:val="20"/>
+        </w:rPr>
+        <w:t>Move the measurement rail car into position so that the primary measurement marker of the car is aligned with the position on the track that is closest to the object of interest.</w:t>
+      </w:r>
+    </w:p>
+    <w:p>
+      <w:pPr>
+        <w:pStyle w:val="Normal"/>
+        <w:numPr>
+          <w:ilvl w:val="0"/>
+          <w:numId w:val="5"/>
+        </w:numPr>
+        <w:spacing w:before="0" w:after="0"/>
+        <w:ind w:left="720" w:right="0" w:firstLine="360"/>
+        <w:contextualSpacing/>
+        <w:rPr>
+          <w:sz w:val="20"/>
+          <w:szCs w:val="20"/>
+        </w:rPr>
+      </w:pPr>
+      <w:r>
+        <w:rPr>
+          <w:sz w:val="20"/>
+          <w:szCs w:val="20"/>
+        </w:rPr>
+        <w:t>Adjust the laser range finders on each pedestal so that the finders can measure the distance from the pedestal measurement point to a given measurement rail car measurement marker.</w:t>
+      </w:r>
+    </w:p>
+    <w:p>
+      <w:pPr>
+        <w:pStyle w:val="Normal"/>
+        <w:numPr>
+          <w:ilvl w:val="0"/>
+          <w:numId w:val="5"/>
+        </w:numPr>
+        <w:spacing w:before="0" w:after="0"/>
+        <w:ind w:left="720" w:right="0" w:firstLine="360"/>
+        <w:contextualSpacing/>
+        <w:rPr>
+          <w:sz w:val="20"/>
+          <w:szCs w:val="20"/>
+        </w:rPr>
+      </w:pPr>
+      <w:r>
+        <w:rPr>
+          <w:sz w:val="20"/>
+          <w:szCs w:val="20"/>
+        </w:rPr>
+        <w:t>Record the measurements of the distance from each range finder for each rail car measurement marker.</w:t>
+      </w:r>
+    </w:p>
+    <w:p>
+      <w:pPr>
+        <w:pStyle w:val="Normal"/>
+        <w:numPr>
+          <w:ilvl w:val="0"/>
+          <w:numId w:val="5"/>
+        </w:numPr>
+        <w:spacing w:before="0" w:after="0"/>
+        <w:ind w:left="720" w:right="0" w:firstLine="360"/>
+        <w:contextualSpacing/>
+        <w:rPr>
+          <w:sz w:val="20"/>
+          <w:szCs w:val="20"/>
+        </w:rPr>
+      </w:pPr>
+      <w:r>
+        <w:rPr>
+          <w:sz w:val="20"/>
+          <w:szCs w:val="20"/>
+        </w:rPr>
+        <w:t>Record the section of track that the object belongs to.</w:t>
+      </w:r>
+    </w:p>
+    <w:p>
+      <w:pPr>
+        <w:pStyle w:val="Normal"/>
+        <w:numPr>
+          <w:ilvl w:val="0"/>
+          <w:numId w:val="5"/>
+        </w:numPr>
+        <w:spacing w:before="0" w:after="0"/>
+        <w:ind w:left="720" w:right="0" w:firstLine="360"/>
+        <w:contextualSpacing/>
+        <w:rPr>
+          <w:sz w:val="20"/>
+          <w:szCs w:val="20"/>
+        </w:rPr>
+      </w:pPr>
+      <w:r>
+        <w:rPr>
+          <w:sz w:val="20"/>
+          <w:szCs w:val="20"/>
+        </w:rPr>
+        <w:t>If not already recorded, record the junctions that connect to the section of track.</w:t>
+      </w:r>
+    </w:p>
+    <w:p>
+      <w:pPr>
+        <w:pStyle w:val="Normal"/>
+        <w:numPr>
+          <w:ilvl w:val="0"/>
+          <w:numId w:val="5"/>
+        </w:numPr>
+        <w:spacing w:before="0" w:after="0"/>
+        <w:ind w:left="720" w:right="0" w:firstLine="360"/>
+        <w:contextualSpacing/>
+        <w:rPr>
+          <w:sz w:val="20"/>
+          <w:szCs w:val="20"/>
+        </w:rPr>
+      </w:pPr>
+      <w:r>
+        <w:rPr>
+          <w:sz w:val="20"/>
+          <w:szCs w:val="20"/>
+        </w:rPr>
+        <w:t>If not already recorded, record the two sections of track that are adjacent to the section of track that the object of interest is on.</w:t>
+      </w:r>
+    </w:p>
+    <w:p>
+      <w:pPr>
+        <w:pStyle w:val="Normal"/>
+        <w:numPr>
+          <w:ilvl w:val="0"/>
+          <w:numId w:val="5"/>
+        </w:numPr>
+        <w:spacing w:before="0" w:after="0"/>
+        <w:ind w:left="720" w:right="0" w:firstLine="360"/>
+        <w:contextualSpacing/>
+        <w:rPr>
+          <w:sz w:val="20"/>
+          <w:szCs w:val="20"/>
+        </w:rPr>
+      </w:pPr>
+      <w:r>
+        <w:rPr>
+          <w:sz w:val="20"/>
+          <w:szCs w:val="20"/>
+        </w:rPr>
+        <w:t>If measuring a RFID tag, record the end of the track section that it belongs to by recording the junction that it is closes to.</w:t>
+      </w:r>
+    </w:p>
+    <w:p>
+      <w:pPr>
+        <w:pStyle w:val="Normal"/>
+        <w:numPr>
+          <w:ilvl w:val="1"/>
+          <w:numId w:val="5"/>
+        </w:numPr>
+        <w:spacing w:before="0" w:after="0"/>
+        <w:ind w:left="1440" w:right="0" w:firstLine="1080"/>
+        <w:contextualSpacing/>
+        <w:rPr>
+          <w:sz w:val="20"/>
+          <w:szCs w:val="20"/>
+        </w:rPr>
+      </w:pPr>
+      <w:r>
+        <w:rPr>
+          <w:sz w:val="20"/>
+          <w:szCs w:val="20"/>
+        </w:rPr>
+        <w:t>In the event, that the tag is not on an end of the track, record ‘NA’ so that it is known to be not be an end.</w:t>
+      </w:r>
+    </w:p>
+    <w:p>
+      <w:pPr>
+        <w:pStyle w:val="Normal"/>
+        <w:spacing w:before="0" w:after="0"/>
+        <w:rPr/>
+      </w:pPr>
+      <w:r>
+        <w:rPr/>
+      </w:r>
+    </w:p>
+    <w:p>
+      <w:pPr>
+        <w:pStyle w:val="Normal"/>
+        <w:spacing w:before="0" w:after="0"/>
+        <w:rPr>
+          <w:b/>
+          <w:sz w:val="20"/>
+          <w:szCs w:val="20"/>
+        </w:rPr>
+      </w:pPr>
+      <w:r>
+        <w:rPr>
+          <w:b/>
+          <w:sz w:val="20"/>
+          <w:szCs w:val="20"/>
+        </w:rPr>
+        <w:t>Objects to Measure</w:t>
+      </w:r>
+    </w:p>
+    <w:p>
+      <w:pPr>
+        <w:pStyle w:val="Normal"/>
+        <w:numPr>
+          <w:ilvl w:val="0"/>
+          <w:numId w:val="6"/>
+        </w:numPr>
+        <w:spacing w:before="0" w:after="0"/>
+        <w:ind w:left="720" w:right="0" w:firstLine="360"/>
+        <w:contextualSpacing/>
+        <w:rPr>
+          <w:sz w:val="20"/>
+          <w:szCs w:val="20"/>
+        </w:rPr>
+      </w:pPr>
+      <w:r>
+        <w:rPr>
+          <w:sz w:val="20"/>
+          <w:szCs w:val="20"/>
+        </w:rPr>
+        <w:t>RFID Tags</w:t>
+      </w:r>
+    </w:p>
+    <w:p>
+      <w:pPr>
+        <w:pStyle w:val="Normal"/>
+        <w:numPr>
+          <w:ilvl w:val="0"/>
+          <w:numId w:val="6"/>
+        </w:numPr>
+        <w:spacing w:before="0" w:after="0"/>
+        <w:ind w:left="720" w:right="0" w:firstLine="360"/>
+        <w:contextualSpacing/>
+        <w:rPr>
+          <w:sz w:val="20"/>
+          <w:szCs w:val="20"/>
+        </w:rPr>
+      </w:pPr>
+      <w:r>
+        <w:rPr>
+          <w:sz w:val="20"/>
+          <w:szCs w:val="20"/>
+        </w:rPr>
+        <w:t>Switches</w:t>
+      </w:r>
+    </w:p>
+    <w:p>
+      <w:pPr>
+        <w:pStyle w:val="Normal"/>
+        <w:numPr>
+          <w:ilvl w:val="0"/>
+          <w:numId w:val="6"/>
+        </w:numPr>
+        <w:spacing w:before="0" w:after="0"/>
+        <w:ind w:left="720" w:right="0" w:firstLine="360"/>
+        <w:contextualSpacing/>
+        <w:rPr>
+          <w:sz w:val="20"/>
+          <w:szCs w:val="20"/>
+        </w:rPr>
+      </w:pPr>
+      <w:r>
+        <w:rPr>
+          <w:sz w:val="20"/>
+          <w:szCs w:val="20"/>
+        </w:rPr>
+        <w:t>Junctions</w:t>
+      </w:r>
+    </w:p>
+    <w:p>
+      <w:pPr>
+        <w:pStyle w:val="Normal"/>
+        <w:spacing w:before="0" w:after="0"/>
+        <w:rPr>
+          <w:rFonts w:eastAsia="Calibri" w:cs="Calibri" w:ascii="Calibri" w:hAnsi="Calibri"/>
+          <w:b w:val="false"/>
+        </w:rPr>
+      </w:pPr>
+      <w:r>
+        <w:rPr>
+          <w:rFonts w:eastAsia="Calibri" w:cs="Calibri" w:ascii="Calibri" w:hAnsi="Calibri"/>
+          <w:b w:val="false"/>
+        </w:rPr>
+        <w:t>NOTE: If we record just these things, then we know exactly where each section of track begins/ends. So we can use our train position data to estimate the geometry of each section of track when we begin position estimation.</w:t>
+      </w:r>
+    </w:p>
+    <w:p>
+      <w:pPr>
+        <w:pStyle w:val="Normal"/>
+        <w:spacing w:before="200" w:after="0"/>
+        <w:rPr/>
+      </w:pPr>
+      <w:r>
+        <w:rPr/>
       </w:r>
     </w:p>
     <w:p>
@@ -2883,7 +5173,7 @@
     <w:tbl>
       <w:tblPr>
         <w:jc w:val="left"/>
-        <w:tblInd w:w="-115" w:type="dxa"/>
+        <w:tblInd w:w="-125" w:type="dxa"/>
         <w:tblBorders>
           <w:top w:val="single" w:sz="4" w:space="0" w:color="000001"/>
           <w:left w:val="single" w:sz="4" w:space="0" w:color="000001"/>
@@ -2894,7 +5184,7 @@
         </w:tblBorders>
         <w:tblCellMar>
           <w:top w:w="0" w:type="dxa"/>
-          <w:left w:w="108" w:type="dxa"/>
+          <w:left w:w="98" w:type="dxa"/>
           <w:bottom w:w="0" w:type="dxa"/>
           <w:right w:w="108" w:type="dxa"/>
         </w:tblCellMar>
@@ -2918,9 +5208,9 @@
               <w:right w:val="single" w:sz="4" w:space="0" w:color="000001"/>
               <w:insideV w:val="single" w:sz="4" w:space="0" w:color="000001"/>
             </w:tcBorders>
-            <w:shd w:fill="auto" w:val="clear"/>
+            <w:shd w:fill="FFFFFF" w:val="clear"/>
             <w:tcMar>
-              <w:left w:w="108" w:type="dxa"/>
+              <w:left w:w="98" w:type="dxa"/>
             </w:tcMar>
           </w:tcPr>
           <w:p>
@@ -2947,9 +5237,9 @@
               <w:right w:val="single" w:sz="4" w:space="0" w:color="000001"/>
               <w:insideV w:val="single" w:sz="4" w:space="0" w:color="000001"/>
             </w:tcBorders>
-            <w:shd w:fill="auto" w:val="clear"/>
+            <w:shd w:fill="FFFFFF" w:val="clear"/>
             <w:tcMar>
-              <w:left w:w="108" w:type="dxa"/>
+              <w:left w:w="98" w:type="dxa"/>
             </w:tcMar>
           </w:tcPr>
           <w:p>
@@ -2997,9 +5287,9 @@
               <w:right w:val="single" w:sz="4" w:space="0" w:color="000001"/>
               <w:insideV w:val="single" w:sz="4" w:space="0" w:color="000001"/>
             </w:tcBorders>
-            <w:shd w:fill="auto" w:val="clear"/>
+            <w:shd w:fill="FFFFFF" w:val="clear"/>
             <w:tcMar>
-              <w:left w:w="108" w:type="dxa"/>
+              <w:left w:w="98" w:type="dxa"/>
             </w:tcMar>
           </w:tcPr>
           <w:p>
@@ -3026,9 +5316,9 @@
               <w:right w:val="single" w:sz="4" w:space="0" w:color="000001"/>
               <w:insideV w:val="single" w:sz="4" w:space="0" w:color="000001"/>
             </w:tcBorders>
-            <w:shd w:fill="auto" w:val="clear"/>
+            <w:shd w:fill="FFFFFF" w:val="clear"/>
             <w:tcMar>
-              <w:left w:w="108" w:type="dxa"/>
+              <w:left w:w="98" w:type="dxa"/>
             </w:tcMar>
           </w:tcPr>
           <w:p>
@@ -3060,9 +5350,9 @@
               <w:right w:val="single" w:sz="4" w:space="0" w:color="000001"/>
               <w:insideV w:val="single" w:sz="4" w:space="0" w:color="000001"/>
             </w:tcBorders>
-            <w:shd w:fill="auto" w:val="clear"/>
+            <w:shd w:fill="FFFFFF" w:val="clear"/>
             <w:tcMar>
-              <w:left w:w="108" w:type="dxa"/>
+              <w:left w:w="98" w:type="dxa"/>
             </w:tcMar>
           </w:tcPr>
           <w:p>
@@ -3089,9 +5379,9 @@
               <w:right w:val="single" w:sz="4" w:space="0" w:color="000001"/>
               <w:insideV w:val="single" w:sz="4" w:space="0" w:color="000001"/>
             </w:tcBorders>
-            <w:shd w:fill="auto" w:val="clear"/>
+            <w:shd w:fill="FFFFFF" w:val="clear"/>
             <w:tcMar>
-              <w:left w:w="108" w:type="dxa"/>
+              <w:left w:w="98" w:type="dxa"/>
             </w:tcMar>
           </w:tcPr>
           <w:p>
@@ -3123,9 +5413,9 @@
               <w:right w:val="single" w:sz="4" w:space="0" w:color="000001"/>
               <w:insideV w:val="single" w:sz="4" w:space="0" w:color="000001"/>
             </w:tcBorders>
-            <w:shd w:fill="auto" w:val="clear"/>
+            <w:shd w:fill="FFFFFF" w:val="clear"/>
             <w:tcMar>
-              <w:left w:w="108" w:type="dxa"/>
+              <w:left w:w="98" w:type="dxa"/>
             </w:tcMar>
           </w:tcPr>
           <w:p>
@@ -3152,9 +5442,9 @@
               <w:right w:val="single" w:sz="4" w:space="0" w:color="000001"/>
               <w:insideV w:val="single" w:sz="4" w:space="0" w:color="000001"/>
             </w:tcBorders>
-            <w:shd w:fill="auto" w:val="clear"/>
+            <w:shd w:fill="FFFFFF" w:val="clear"/>
             <w:tcMar>
-              <w:left w:w="108" w:type="dxa"/>
+              <w:left w:w="98" w:type="dxa"/>
             </w:tcMar>
           </w:tcPr>
           <w:p>
@@ -3186,9 +5476,9 @@
               <w:right w:val="single" w:sz="4" w:space="0" w:color="000001"/>
               <w:insideV w:val="single" w:sz="4" w:space="0" w:color="000001"/>
             </w:tcBorders>
-            <w:shd w:fill="auto" w:val="clear"/>
+            <w:shd w:fill="FFFFFF" w:val="clear"/>
             <w:tcMar>
-              <w:left w:w="108" w:type="dxa"/>
+              <w:left w:w="98" w:type="dxa"/>
             </w:tcMar>
           </w:tcPr>
           <w:p>
@@ -3219,9 +5509,9 @@
               <w:right w:val="single" w:sz="4" w:space="0" w:color="000001"/>
               <w:insideV w:val="single" w:sz="4" w:space="0" w:color="000001"/>
             </w:tcBorders>
-            <w:shd w:fill="auto" w:val="clear"/>
+            <w:shd w:fill="FFFFFF" w:val="clear"/>
             <w:tcMar>
-              <w:left w:w="108" w:type="dxa"/>
+              <w:left w:w="98" w:type="dxa"/>
             </w:tcMar>
           </w:tcPr>
           <w:p>
@@ -3253,9 +5543,9 @@
               <w:right w:val="single" w:sz="4" w:space="0" w:color="000001"/>
               <w:insideV w:val="single" w:sz="4" w:space="0" w:color="000001"/>
             </w:tcBorders>
-            <w:shd w:fill="auto" w:val="clear"/>
+            <w:shd w:fill="FFFFFF" w:val="clear"/>
             <w:tcMar>
-              <w:left w:w="108" w:type="dxa"/>
+              <w:left w:w="98" w:type="dxa"/>
             </w:tcMar>
           </w:tcPr>
           <w:p>
@@ -3282,9 +5572,9 @@
               <w:right w:val="single" w:sz="4" w:space="0" w:color="000001"/>
               <w:insideV w:val="single" w:sz="4" w:space="0" w:color="000001"/>
             </w:tcBorders>
-            <w:shd w:fill="auto" w:val="clear"/>
+            <w:shd w:fill="FFFFFF" w:val="clear"/>
             <w:tcMar>
-              <w:left w:w="108" w:type="dxa"/>
+              <w:left w:w="98" w:type="dxa"/>
             </w:tcMar>
           </w:tcPr>
           <w:p>
@@ -3328,9 +5618,9 @@
               <w:right w:val="single" w:sz="4" w:space="0" w:color="000001"/>
               <w:insideV w:val="single" w:sz="4" w:space="0" w:color="000001"/>
             </w:tcBorders>
-            <w:shd w:fill="auto" w:val="clear"/>
+            <w:shd w:fill="FFFFFF" w:val="clear"/>
             <w:tcMar>
-              <w:left w:w="108" w:type="dxa"/>
+              <w:left w:w="98" w:type="dxa"/>
             </w:tcMar>
           </w:tcPr>
           <w:p>
@@ -3357,9 +5647,9 @@
               <w:right w:val="single" w:sz="4" w:space="0" w:color="000001"/>
               <w:insideV w:val="single" w:sz="4" w:space="0" w:color="000001"/>
             </w:tcBorders>
-            <w:shd w:fill="auto" w:val="clear"/>
+            <w:shd w:fill="FFFFFF" w:val="clear"/>
             <w:tcMar>
-              <w:left w:w="108" w:type="dxa"/>
+              <w:left w:w="98" w:type="dxa"/>
             </w:tcMar>
           </w:tcPr>
           <w:p>
@@ -3391,9 +5681,9 @@
               <w:right w:val="single" w:sz="4" w:space="0" w:color="000001"/>
               <w:insideV w:val="single" w:sz="4" w:space="0" w:color="000001"/>
             </w:tcBorders>
-            <w:shd w:fill="auto" w:val="clear"/>
+            <w:shd w:fill="FFFFFF" w:val="clear"/>
             <w:tcMar>
-              <w:left w:w="108" w:type="dxa"/>
+              <w:left w:w="98" w:type="dxa"/>
             </w:tcMar>
           </w:tcPr>
           <w:p>
@@ -3420,9 +5710,9 @@
               <w:right w:val="single" w:sz="4" w:space="0" w:color="000001"/>
               <w:insideV w:val="single" w:sz="4" w:space="0" w:color="000001"/>
             </w:tcBorders>
-            <w:shd w:fill="auto" w:val="clear"/>
+            <w:shd w:fill="FFFFFF" w:val="clear"/>
             <w:tcMar>
-              <w:left w:w="108" w:type="dxa"/>
+              <w:left w:w="98" w:type="dxa"/>
             </w:tcMar>
           </w:tcPr>
           <w:p>
@@ -3454,9 +5744,9 @@
               <w:right w:val="single" w:sz="4" w:space="0" w:color="000001"/>
               <w:insideV w:val="single" w:sz="4" w:space="0" w:color="000001"/>
             </w:tcBorders>
-            <w:shd w:fill="auto" w:val="clear"/>
+            <w:shd w:fill="FFFFFF" w:val="clear"/>
             <w:tcMar>
-              <w:left w:w="108" w:type="dxa"/>
+              <w:left w:w="98" w:type="dxa"/>
             </w:tcMar>
           </w:tcPr>
           <w:p>
@@ -3483,9 +5773,9 @@
               <w:right w:val="single" w:sz="4" w:space="0" w:color="000001"/>
               <w:insideV w:val="single" w:sz="4" w:space="0" w:color="000001"/>
             </w:tcBorders>
-            <w:shd w:fill="auto" w:val="clear"/>
+            <w:shd w:fill="FFFFFF" w:val="clear"/>
             <w:tcMar>
-              <w:left w:w="108" w:type="dxa"/>
+              <w:left w:w="98" w:type="dxa"/>
             </w:tcMar>
           </w:tcPr>
           <w:p>
@@ -3517,9 +5807,9 @@
               <w:right w:val="single" w:sz="4" w:space="0" w:color="000001"/>
               <w:insideV w:val="single" w:sz="4" w:space="0" w:color="000001"/>
             </w:tcBorders>
-            <w:shd w:fill="auto" w:val="clear"/>
+            <w:shd w:fill="FFFFFF" w:val="clear"/>
             <w:tcMar>
-              <w:left w:w="108" w:type="dxa"/>
+              <w:left w:w="98" w:type="dxa"/>
             </w:tcMar>
           </w:tcPr>
           <w:p>
@@ -3546,9 +5836,9 @@
               <w:right w:val="single" w:sz="4" w:space="0" w:color="000001"/>
               <w:insideV w:val="single" w:sz="4" w:space="0" w:color="000001"/>
             </w:tcBorders>
-            <w:shd w:fill="auto" w:val="clear"/>
+            <w:shd w:fill="FFFFFF" w:val="clear"/>
             <w:tcMar>
-              <w:left w:w="108" w:type="dxa"/>
+              <w:left w:w="98" w:type="dxa"/>
             </w:tcMar>
           </w:tcPr>
           <w:p>
@@ -3600,6 +5890,865 @@
 </w:document>
 </file>
 
+<file path=word/numbering.xml><?xml version="1.0" encoding="utf-8"?>
+<w:numbering xmlns:w="http://schemas.openxmlformats.org/wordprocessingml/2006/main" xmlns:o="urn:schemas-microsoft-com:office:office" xmlns:r="http://schemas.openxmlformats.org/officeDocument/2006/relationships" xmlns:v="urn:schemas-microsoft-com:vml">
+  <w:abstractNum w:abstractNumId="1">
+    <w:lvl w:ilvl="0">
+      <w:start w:val="1"/>
+      <w:numFmt w:val="bullet"/>
+      <w:lvlText w:val=""/>
+      <w:lvlJc w:val="left"/>
+      <w:pPr>
+        <w:ind w:left="720" w:hanging="-360"/>
+      </w:pPr>
+      <w:rPr>
+        <w:rFonts w:ascii="Wingdings" w:hAnsi="Wingdings" w:cs="Wingdings" w:hint="default"/>
+        <w:u w:val="none"/>
+      </w:rPr>
+    </w:lvl>
+    <w:lvl w:ilvl="1">
+      <w:start w:val="1"/>
+      <w:numFmt w:val="bullet"/>
+      <w:lvlText w:val=""/>
+      <w:lvlJc w:val="left"/>
+      <w:pPr>
+        <w:ind w:left="1440" w:hanging="-1080"/>
+      </w:pPr>
+      <w:rPr>
+        <w:rFonts w:ascii="Wingdings 2" w:hAnsi="Wingdings 2" w:cs="Wingdings 2" w:hint="default"/>
+        <w:u w:val="none"/>
+      </w:rPr>
+    </w:lvl>
+    <w:lvl w:ilvl="2">
+      <w:start w:val="1"/>
+      <w:numFmt w:val="bullet"/>
+      <w:lvlText w:val="■"/>
+      <w:lvlJc w:val="left"/>
+      <w:pPr>
+        <w:ind w:left="2160" w:hanging="-1800"/>
+      </w:pPr>
+      <w:rPr>
+        <w:rFonts w:ascii="OpenSymbol" w:hAnsi="OpenSymbol" w:cs="OpenSymbol" w:hint="default"/>
+        <w:u w:val="none"/>
+      </w:rPr>
+    </w:lvl>
+    <w:lvl w:ilvl="3">
+      <w:start w:val="1"/>
+      <w:numFmt w:val="bullet"/>
+      <w:lvlText w:val=""/>
+      <w:lvlJc w:val="left"/>
+      <w:pPr>
+        <w:ind w:left="2880" w:hanging="-2520"/>
+      </w:pPr>
+      <w:rPr>
+        <w:rFonts w:ascii="Wingdings" w:hAnsi="Wingdings" w:cs="Wingdings" w:hint="default"/>
+        <w:u w:val="none"/>
+      </w:rPr>
+    </w:lvl>
+    <w:lvl w:ilvl="4">
+      <w:start w:val="1"/>
+      <w:numFmt w:val="bullet"/>
+      <w:lvlText w:val=""/>
+      <w:lvlJc w:val="left"/>
+      <w:pPr>
+        <w:ind w:left="3600" w:hanging="-3240"/>
+      </w:pPr>
+      <w:rPr>
+        <w:rFonts w:ascii="Wingdings 2" w:hAnsi="Wingdings 2" w:cs="Wingdings 2" w:hint="default"/>
+        <w:u w:val="none"/>
+      </w:rPr>
+    </w:lvl>
+    <w:lvl w:ilvl="5">
+      <w:start w:val="1"/>
+      <w:numFmt w:val="bullet"/>
+      <w:lvlText w:val="■"/>
+      <w:lvlJc w:val="left"/>
+      <w:pPr>
+        <w:ind w:left="4320" w:hanging="-3960"/>
+      </w:pPr>
+      <w:rPr>
+        <w:rFonts w:ascii="OpenSymbol" w:hAnsi="OpenSymbol" w:cs="OpenSymbol" w:hint="default"/>
+        <w:u w:val="none"/>
+      </w:rPr>
+    </w:lvl>
+    <w:lvl w:ilvl="6">
+      <w:start w:val="1"/>
+      <w:numFmt w:val="bullet"/>
+      <w:lvlText w:val=""/>
+      <w:lvlJc w:val="left"/>
+      <w:pPr>
+        <w:ind w:left="5040" w:hanging="-4680"/>
+      </w:pPr>
+      <w:rPr>
+        <w:rFonts w:ascii="Wingdings" w:hAnsi="Wingdings" w:cs="Wingdings" w:hint="default"/>
+        <w:u w:val="none"/>
+      </w:rPr>
+    </w:lvl>
+    <w:lvl w:ilvl="7">
+      <w:start w:val="1"/>
+      <w:numFmt w:val="bullet"/>
+      <w:lvlText w:val=""/>
+      <w:lvlJc w:val="left"/>
+      <w:pPr>
+        <w:ind w:left="5760" w:hanging="-5400"/>
+      </w:pPr>
+      <w:rPr>
+        <w:rFonts w:ascii="Wingdings 2" w:hAnsi="Wingdings 2" w:cs="Wingdings 2" w:hint="default"/>
+        <w:u w:val="none"/>
+      </w:rPr>
+    </w:lvl>
+    <w:lvl w:ilvl="8">
+      <w:start w:val="1"/>
+      <w:numFmt w:val="bullet"/>
+      <w:lvlText w:val="■"/>
+      <w:lvlJc w:val="left"/>
+      <w:pPr>
+        <w:ind w:left="6480" w:hanging="-6120"/>
+      </w:pPr>
+      <w:rPr>
+        <w:rFonts w:ascii="OpenSymbol" w:hAnsi="OpenSymbol" w:cs="OpenSymbol" w:hint="default"/>
+        <w:u w:val="none"/>
+      </w:rPr>
+    </w:lvl>
+  </w:abstractNum>
+  <w:abstractNum w:abstractNumId="2">
+    <w:lvl w:ilvl="0">
+      <w:start w:val="1"/>
+      <w:numFmt w:val="bullet"/>
+      <w:lvlText w:val=""/>
+      <w:lvlJc w:val="left"/>
+      <w:pPr>
+        <w:ind w:left="720" w:hanging="-360"/>
+      </w:pPr>
+      <w:rPr>
+        <w:rFonts w:ascii="Wingdings" w:hAnsi="Wingdings" w:cs="Wingdings" w:hint="default"/>
+        <w:u w:val="none"/>
+      </w:rPr>
+    </w:lvl>
+    <w:lvl w:ilvl="1">
+      <w:start w:val="1"/>
+      <w:numFmt w:val="bullet"/>
+      <w:lvlText w:val=""/>
+      <w:lvlJc w:val="left"/>
+      <w:pPr>
+        <w:ind w:left="1440" w:hanging="-1080"/>
+      </w:pPr>
+      <w:rPr>
+        <w:rFonts w:ascii="Wingdings 2" w:hAnsi="Wingdings 2" w:cs="Wingdings 2" w:hint="default"/>
+        <w:u w:val="none"/>
+      </w:rPr>
+    </w:lvl>
+    <w:lvl w:ilvl="2">
+      <w:start w:val="1"/>
+      <w:numFmt w:val="bullet"/>
+      <w:lvlText w:val="■"/>
+      <w:lvlJc w:val="left"/>
+      <w:pPr>
+        <w:ind w:left="2160" w:hanging="-1800"/>
+      </w:pPr>
+      <w:rPr>
+        <w:rFonts w:ascii="OpenSymbol" w:hAnsi="OpenSymbol" w:cs="OpenSymbol" w:hint="default"/>
+        <w:u w:val="none"/>
+      </w:rPr>
+    </w:lvl>
+    <w:lvl w:ilvl="3">
+      <w:start w:val="1"/>
+      <w:numFmt w:val="bullet"/>
+      <w:lvlText w:val=""/>
+      <w:lvlJc w:val="left"/>
+      <w:pPr>
+        <w:ind w:left="2880" w:hanging="-2520"/>
+      </w:pPr>
+      <w:rPr>
+        <w:rFonts w:ascii="Wingdings" w:hAnsi="Wingdings" w:cs="Wingdings" w:hint="default"/>
+        <w:u w:val="none"/>
+      </w:rPr>
+    </w:lvl>
+    <w:lvl w:ilvl="4">
+      <w:start w:val="1"/>
+      <w:numFmt w:val="bullet"/>
+      <w:lvlText w:val=""/>
+      <w:lvlJc w:val="left"/>
+      <w:pPr>
+        <w:ind w:left="3600" w:hanging="-3240"/>
+      </w:pPr>
+      <w:rPr>
+        <w:rFonts w:ascii="Wingdings 2" w:hAnsi="Wingdings 2" w:cs="Wingdings 2" w:hint="default"/>
+        <w:u w:val="none"/>
+      </w:rPr>
+    </w:lvl>
+    <w:lvl w:ilvl="5">
+      <w:start w:val="1"/>
+      <w:numFmt w:val="bullet"/>
+      <w:lvlText w:val="■"/>
+      <w:lvlJc w:val="left"/>
+      <w:pPr>
+        <w:ind w:left="4320" w:hanging="-3960"/>
+      </w:pPr>
+      <w:rPr>
+        <w:rFonts w:ascii="OpenSymbol" w:hAnsi="OpenSymbol" w:cs="OpenSymbol" w:hint="default"/>
+        <w:u w:val="none"/>
+      </w:rPr>
+    </w:lvl>
+    <w:lvl w:ilvl="6">
+      <w:start w:val="1"/>
+      <w:numFmt w:val="bullet"/>
+      <w:lvlText w:val=""/>
+      <w:lvlJc w:val="left"/>
+      <w:pPr>
+        <w:ind w:left="5040" w:hanging="-4680"/>
+      </w:pPr>
+      <w:rPr>
+        <w:rFonts w:ascii="Wingdings" w:hAnsi="Wingdings" w:cs="Wingdings" w:hint="default"/>
+        <w:u w:val="none"/>
+      </w:rPr>
+    </w:lvl>
+    <w:lvl w:ilvl="7">
+      <w:start w:val="1"/>
+      <w:numFmt w:val="bullet"/>
+      <w:lvlText w:val=""/>
+      <w:lvlJc w:val="left"/>
+      <w:pPr>
+        <w:ind w:left="5760" w:hanging="-5400"/>
+      </w:pPr>
+      <w:rPr>
+        <w:rFonts w:ascii="Wingdings 2" w:hAnsi="Wingdings 2" w:cs="Wingdings 2" w:hint="default"/>
+        <w:u w:val="none"/>
+      </w:rPr>
+    </w:lvl>
+    <w:lvl w:ilvl="8">
+      <w:start w:val="1"/>
+      <w:numFmt w:val="bullet"/>
+      <w:lvlText w:val="■"/>
+      <w:lvlJc w:val="left"/>
+      <w:pPr>
+        <w:ind w:left="6480" w:hanging="-6120"/>
+      </w:pPr>
+      <w:rPr>
+        <w:rFonts w:ascii="OpenSymbol" w:hAnsi="OpenSymbol" w:cs="OpenSymbol" w:hint="default"/>
+        <w:u w:val="none"/>
+      </w:rPr>
+    </w:lvl>
+  </w:abstractNum>
+  <w:abstractNum w:abstractNumId="3">
+    <w:lvl w:ilvl="0">
+      <w:start w:val="1"/>
+      <w:numFmt w:val="bullet"/>
+      <w:lvlText w:val=""/>
+      <w:lvlJc w:val="left"/>
+      <w:pPr>
+        <w:ind w:left="720" w:hanging="-360"/>
+      </w:pPr>
+      <w:rPr>
+        <w:rFonts w:ascii="Wingdings" w:hAnsi="Wingdings" w:cs="Wingdings" w:hint="default"/>
+        <w:u w:val="none"/>
+      </w:rPr>
+    </w:lvl>
+    <w:lvl w:ilvl="1">
+      <w:start w:val="1"/>
+      <w:numFmt w:val="bullet"/>
+      <w:lvlText w:val=""/>
+      <w:lvlJc w:val="left"/>
+      <w:pPr>
+        <w:ind w:left="1440" w:hanging="-1080"/>
+      </w:pPr>
+      <w:rPr>
+        <w:rFonts w:ascii="Wingdings 2" w:hAnsi="Wingdings 2" w:cs="Wingdings 2" w:hint="default"/>
+        <w:u w:val="none"/>
+      </w:rPr>
+    </w:lvl>
+    <w:lvl w:ilvl="2">
+      <w:start w:val="1"/>
+      <w:numFmt w:val="bullet"/>
+      <w:lvlText w:val="■"/>
+      <w:lvlJc w:val="left"/>
+      <w:pPr>
+        <w:ind w:left="2160" w:hanging="-1800"/>
+      </w:pPr>
+      <w:rPr>
+        <w:rFonts w:ascii="OpenSymbol" w:hAnsi="OpenSymbol" w:cs="OpenSymbol" w:hint="default"/>
+        <w:u w:val="none"/>
+      </w:rPr>
+    </w:lvl>
+    <w:lvl w:ilvl="3">
+      <w:start w:val="1"/>
+      <w:numFmt w:val="bullet"/>
+      <w:lvlText w:val=""/>
+      <w:lvlJc w:val="left"/>
+      <w:pPr>
+        <w:ind w:left="2880" w:hanging="-2520"/>
+      </w:pPr>
+      <w:rPr>
+        <w:rFonts w:ascii="Wingdings" w:hAnsi="Wingdings" w:cs="Wingdings" w:hint="default"/>
+        <w:u w:val="none"/>
+      </w:rPr>
+    </w:lvl>
+    <w:lvl w:ilvl="4">
+      <w:start w:val="1"/>
+      <w:numFmt w:val="bullet"/>
+      <w:lvlText w:val=""/>
+      <w:lvlJc w:val="left"/>
+      <w:pPr>
+        <w:ind w:left="3600" w:hanging="-3240"/>
+      </w:pPr>
+      <w:rPr>
+        <w:rFonts w:ascii="Wingdings 2" w:hAnsi="Wingdings 2" w:cs="Wingdings 2" w:hint="default"/>
+        <w:u w:val="none"/>
+      </w:rPr>
+    </w:lvl>
+    <w:lvl w:ilvl="5">
+      <w:start w:val="1"/>
+      <w:numFmt w:val="bullet"/>
+      <w:lvlText w:val="■"/>
+      <w:lvlJc w:val="left"/>
+      <w:pPr>
+        <w:ind w:left="4320" w:hanging="-3960"/>
+      </w:pPr>
+      <w:rPr>
+        <w:rFonts w:ascii="OpenSymbol" w:hAnsi="OpenSymbol" w:cs="OpenSymbol" w:hint="default"/>
+        <w:u w:val="none"/>
+      </w:rPr>
+    </w:lvl>
+    <w:lvl w:ilvl="6">
+      <w:start w:val="1"/>
+      <w:numFmt w:val="bullet"/>
+      <w:lvlText w:val=""/>
+      <w:lvlJc w:val="left"/>
+      <w:pPr>
+        <w:ind w:left="5040" w:hanging="-4680"/>
+      </w:pPr>
+      <w:rPr>
+        <w:rFonts w:ascii="Wingdings" w:hAnsi="Wingdings" w:cs="Wingdings" w:hint="default"/>
+        <w:u w:val="none"/>
+      </w:rPr>
+    </w:lvl>
+    <w:lvl w:ilvl="7">
+      <w:start w:val="1"/>
+      <w:numFmt w:val="bullet"/>
+      <w:lvlText w:val=""/>
+      <w:lvlJc w:val="left"/>
+      <w:pPr>
+        <w:ind w:left="5760" w:hanging="-5400"/>
+      </w:pPr>
+      <w:rPr>
+        <w:rFonts w:ascii="Wingdings 2" w:hAnsi="Wingdings 2" w:cs="Wingdings 2" w:hint="default"/>
+        <w:u w:val="none"/>
+      </w:rPr>
+    </w:lvl>
+    <w:lvl w:ilvl="8">
+      <w:start w:val="1"/>
+      <w:numFmt w:val="bullet"/>
+      <w:lvlText w:val="■"/>
+      <w:lvlJc w:val="left"/>
+      <w:pPr>
+        <w:ind w:left="6480" w:hanging="-6120"/>
+      </w:pPr>
+      <w:rPr>
+        <w:rFonts w:ascii="OpenSymbol" w:hAnsi="OpenSymbol" w:cs="OpenSymbol" w:hint="default"/>
+        <w:u w:val="none"/>
+      </w:rPr>
+    </w:lvl>
+  </w:abstractNum>
+  <w:abstractNum w:abstractNumId="4">
+    <w:lvl w:ilvl="0">
+      <w:start w:val="1"/>
+      <w:numFmt w:val="bullet"/>
+      <w:lvlText w:val=""/>
+      <w:lvlJc w:val="left"/>
+      <w:pPr>
+        <w:ind w:left="720" w:hanging="-360"/>
+      </w:pPr>
+      <w:rPr>
+        <w:rFonts w:ascii="Wingdings" w:hAnsi="Wingdings" w:cs="Wingdings" w:hint="default"/>
+        <w:u w:val="none"/>
+      </w:rPr>
+    </w:lvl>
+    <w:lvl w:ilvl="1">
+      <w:start w:val="1"/>
+      <w:numFmt w:val="bullet"/>
+      <w:lvlText w:val=""/>
+      <w:lvlJc w:val="left"/>
+      <w:pPr>
+        <w:ind w:left="1440" w:hanging="-1080"/>
+      </w:pPr>
+      <w:rPr>
+        <w:rFonts w:ascii="Wingdings 2" w:hAnsi="Wingdings 2" w:cs="Wingdings 2" w:hint="default"/>
+        <w:u w:val="none"/>
+      </w:rPr>
+    </w:lvl>
+    <w:lvl w:ilvl="2">
+      <w:start w:val="1"/>
+      <w:numFmt w:val="bullet"/>
+      <w:lvlText w:val="■"/>
+      <w:lvlJc w:val="left"/>
+      <w:pPr>
+        <w:ind w:left="2160" w:hanging="-1800"/>
+      </w:pPr>
+      <w:rPr>
+        <w:rFonts w:ascii="OpenSymbol" w:hAnsi="OpenSymbol" w:cs="OpenSymbol" w:hint="default"/>
+        <w:u w:val="none"/>
+      </w:rPr>
+    </w:lvl>
+    <w:lvl w:ilvl="3">
+      <w:start w:val="1"/>
+      <w:numFmt w:val="bullet"/>
+      <w:lvlText w:val=""/>
+      <w:lvlJc w:val="left"/>
+      <w:pPr>
+        <w:ind w:left="2880" w:hanging="-2520"/>
+      </w:pPr>
+      <w:rPr>
+        <w:rFonts w:ascii="Wingdings" w:hAnsi="Wingdings" w:cs="Wingdings" w:hint="default"/>
+        <w:u w:val="none"/>
+      </w:rPr>
+    </w:lvl>
+    <w:lvl w:ilvl="4">
+      <w:start w:val="1"/>
+      <w:numFmt w:val="bullet"/>
+      <w:lvlText w:val=""/>
+      <w:lvlJc w:val="left"/>
+      <w:pPr>
+        <w:ind w:left="3600" w:hanging="-3240"/>
+      </w:pPr>
+      <w:rPr>
+        <w:rFonts w:ascii="Wingdings 2" w:hAnsi="Wingdings 2" w:cs="Wingdings 2" w:hint="default"/>
+        <w:u w:val="none"/>
+      </w:rPr>
+    </w:lvl>
+    <w:lvl w:ilvl="5">
+      <w:start w:val="1"/>
+      <w:numFmt w:val="bullet"/>
+      <w:lvlText w:val="■"/>
+      <w:lvlJc w:val="left"/>
+      <w:pPr>
+        <w:ind w:left="4320" w:hanging="-3960"/>
+      </w:pPr>
+      <w:rPr>
+        <w:rFonts w:ascii="OpenSymbol" w:hAnsi="OpenSymbol" w:cs="OpenSymbol" w:hint="default"/>
+        <w:u w:val="none"/>
+      </w:rPr>
+    </w:lvl>
+    <w:lvl w:ilvl="6">
+      <w:start w:val="1"/>
+      <w:numFmt w:val="bullet"/>
+      <w:lvlText w:val=""/>
+      <w:lvlJc w:val="left"/>
+      <w:pPr>
+        <w:ind w:left="5040" w:hanging="-4680"/>
+      </w:pPr>
+      <w:rPr>
+        <w:rFonts w:ascii="Wingdings" w:hAnsi="Wingdings" w:cs="Wingdings" w:hint="default"/>
+        <w:u w:val="none"/>
+      </w:rPr>
+    </w:lvl>
+    <w:lvl w:ilvl="7">
+      <w:start w:val="1"/>
+      <w:numFmt w:val="bullet"/>
+      <w:lvlText w:val=""/>
+      <w:lvlJc w:val="left"/>
+      <w:pPr>
+        <w:ind w:left="5760" w:hanging="-5400"/>
+      </w:pPr>
+      <w:rPr>
+        <w:rFonts w:ascii="Wingdings 2" w:hAnsi="Wingdings 2" w:cs="Wingdings 2" w:hint="default"/>
+        <w:u w:val="none"/>
+      </w:rPr>
+    </w:lvl>
+    <w:lvl w:ilvl="8">
+      <w:start w:val="1"/>
+      <w:numFmt w:val="bullet"/>
+      <w:lvlText w:val="■"/>
+      <w:lvlJc w:val="left"/>
+      <w:pPr>
+        <w:ind w:left="6480" w:hanging="-6120"/>
+      </w:pPr>
+      <w:rPr>
+        <w:rFonts w:ascii="OpenSymbol" w:hAnsi="OpenSymbol" w:cs="OpenSymbol" w:hint="default"/>
+        <w:u w:val="none"/>
+      </w:rPr>
+    </w:lvl>
+  </w:abstractNum>
+  <w:abstractNum w:abstractNumId="5">
+    <w:lvl w:ilvl="0">
+      <w:start w:val="1"/>
+      <w:numFmt w:val="bullet"/>
+      <w:lvlText w:val=""/>
+      <w:lvlJc w:val="left"/>
+      <w:pPr>
+        <w:ind w:left="720" w:hanging="-360"/>
+      </w:pPr>
+      <w:rPr>
+        <w:rFonts w:ascii="Wingdings" w:hAnsi="Wingdings" w:cs="Wingdings" w:hint="default"/>
+        <w:u w:val="none"/>
+      </w:rPr>
+    </w:lvl>
+    <w:lvl w:ilvl="1">
+      <w:start w:val="1"/>
+      <w:numFmt w:val="bullet"/>
+      <w:lvlText w:val=""/>
+      <w:lvlJc w:val="left"/>
+      <w:pPr>
+        <w:ind w:left="1440" w:hanging="-1080"/>
+      </w:pPr>
+      <w:rPr>
+        <w:rFonts w:ascii="Wingdings 2" w:hAnsi="Wingdings 2" w:cs="Wingdings 2" w:hint="default"/>
+        <w:u w:val="none"/>
+      </w:rPr>
+    </w:lvl>
+    <w:lvl w:ilvl="2">
+      <w:start w:val="1"/>
+      <w:numFmt w:val="bullet"/>
+      <w:lvlText w:val="■"/>
+      <w:lvlJc w:val="left"/>
+      <w:pPr>
+        <w:ind w:left="2160" w:hanging="-1800"/>
+      </w:pPr>
+      <w:rPr>
+        <w:rFonts w:ascii="OpenSymbol" w:hAnsi="OpenSymbol" w:cs="OpenSymbol" w:hint="default"/>
+        <w:u w:val="none"/>
+      </w:rPr>
+    </w:lvl>
+    <w:lvl w:ilvl="3">
+      <w:start w:val="1"/>
+      <w:numFmt w:val="bullet"/>
+      <w:lvlText w:val=""/>
+      <w:lvlJc w:val="left"/>
+      <w:pPr>
+        <w:ind w:left="2880" w:hanging="-2520"/>
+      </w:pPr>
+      <w:rPr>
+        <w:rFonts w:ascii="Wingdings" w:hAnsi="Wingdings" w:cs="Wingdings" w:hint="default"/>
+        <w:u w:val="none"/>
+      </w:rPr>
+    </w:lvl>
+    <w:lvl w:ilvl="4">
+      <w:start w:val="1"/>
+      <w:numFmt w:val="bullet"/>
+      <w:lvlText w:val=""/>
+      <w:lvlJc w:val="left"/>
+      <w:pPr>
+        <w:ind w:left="3600" w:hanging="-3240"/>
+      </w:pPr>
+      <w:rPr>
+        <w:rFonts w:ascii="Wingdings 2" w:hAnsi="Wingdings 2" w:cs="Wingdings 2" w:hint="default"/>
+        <w:u w:val="none"/>
+      </w:rPr>
+    </w:lvl>
+    <w:lvl w:ilvl="5">
+      <w:start w:val="1"/>
+      <w:numFmt w:val="bullet"/>
+      <w:lvlText w:val="■"/>
+      <w:lvlJc w:val="left"/>
+      <w:pPr>
+        <w:ind w:left="4320" w:hanging="-3960"/>
+      </w:pPr>
+      <w:rPr>
+        <w:rFonts w:ascii="OpenSymbol" w:hAnsi="OpenSymbol" w:cs="OpenSymbol" w:hint="default"/>
+        <w:u w:val="none"/>
+      </w:rPr>
+    </w:lvl>
+    <w:lvl w:ilvl="6">
+      <w:start w:val="1"/>
+      <w:numFmt w:val="bullet"/>
+      <w:lvlText w:val=""/>
+      <w:lvlJc w:val="left"/>
+      <w:pPr>
+        <w:ind w:left="5040" w:hanging="-4680"/>
+      </w:pPr>
+      <w:rPr>
+        <w:rFonts w:ascii="Wingdings" w:hAnsi="Wingdings" w:cs="Wingdings" w:hint="default"/>
+        <w:u w:val="none"/>
+      </w:rPr>
+    </w:lvl>
+    <w:lvl w:ilvl="7">
+      <w:start w:val="1"/>
+      <w:numFmt w:val="bullet"/>
+      <w:lvlText w:val=""/>
+      <w:lvlJc w:val="left"/>
+      <w:pPr>
+        <w:ind w:left="5760" w:hanging="-5400"/>
+      </w:pPr>
+      <w:rPr>
+        <w:rFonts w:ascii="Wingdings 2" w:hAnsi="Wingdings 2" w:cs="Wingdings 2" w:hint="default"/>
+        <w:u w:val="none"/>
+      </w:rPr>
+    </w:lvl>
+    <w:lvl w:ilvl="8">
+      <w:start w:val="1"/>
+      <w:numFmt w:val="bullet"/>
+      <w:lvlText w:val="■"/>
+      <w:lvlJc w:val="left"/>
+      <w:pPr>
+        <w:ind w:left="6480" w:hanging="-6120"/>
+      </w:pPr>
+      <w:rPr>
+        <w:rFonts w:ascii="OpenSymbol" w:hAnsi="OpenSymbol" w:cs="OpenSymbol" w:hint="default"/>
+        <w:u w:val="none"/>
+      </w:rPr>
+    </w:lvl>
+  </w:abstractNum>
+  <w:abstractNum w:abstractNumId="6">
+    <w:lvl w:ilvl="0">
+      <w:start w:val="1"/>
+      <w:numFmt w:val="bullet"/>
+      <w:lvlText w:val=""/>
+      <w:lvlJc w:val="left"/>
+      <w:pPr>
+        <w:ind w:left="720" w:hanging="-360"/>
+      </w:pPr>
+      <w:rPr>
+        <w:rFonts w:ascii="Wingdings" w:hAnsi="Wingdings" w:cs="Wingdings" w:hint="default"/>
+        <w:u w:val="none"/>
+      </w:rPr>
+    </w:lvl>
+    <w:lvl w:ilvl="1">
+      <w:start w:val="1"/>
+      <w:numFmt w:val="bullet"/>
+      <w:lvlText w:val=""/>
+      <w:lvlJc w:val="left"/>
+      <w:pPr>
+        <w:ind w:left="1440" w:hanging="-1080"/>
+      </w:pPr>
+      <w:rPr>
+        <w:rFonts w:ascii="Wingdings 2" w:hAnsi="Wingdings 2" w:cs="Wingdings 2" w:hint="default"/>
+        <w:u w:val="none"/>
+      </w:rPr>
+    </w:lvl>
+    <w:lvl w:ilvl="2">
+      <w:start w:val="1"/>
+      <w:numFmt w:val="bullet"/>
+      <w:lvlText w:val="■"/>
+      <w:lvlJc w:val="left"/>
+      <w:pPr>
+        <w:ind w:left="2160" w:hanging="-1800"/>
+      </w:pPr>
+      <w:rPr>
+        <w:rFonts w:ascii="OpenSymbol" w:hAnsi="OpenSymbol" w:cs="OpenSymbol" w:hint="default"/>
+        <w:u w:val="none"/>
+      </w:rPr>
+    </w:lvl>
+    <w:lvl w:ilvl="3">
+      <w:start w:val="1"/>
+      <w:numFmt w:val="bullet"/>
+      <w:lvlText w:val=""/>
+      <w:lvlJc w:val="left"/>
+      <w:pPr>
+        <w:ind w:left="2880" w:hanging="-2520"/>
+      </w:pPr>
+      <w:rPr>
+        <w:rFonts w:ascii="Wingdings" w:hAnsi="Wingdings" w:cs="Wingdings" w:hint="default"/>
+        <w:u w:val="none"/>
+      </w:rPr>
+    </w:lvl>
+    <w:lvl w:ilvl="4">
+      <w:start w:val="1"/>
+      <w:numFmt w:val="bullet"/>
+      <w:lvlText w:val=""/>
+      <w:lvlJc w:val="left"/>
+      <w:pPr>
+        <w:ind w:left="3600" w:hanging="-3240"/>
+      </w:pPr>
+      <w:rPr>
+        <w:rFonts w:ascii="Wingdings 2" w:hAnsi="Wingdings 2" w:cs="Wingdings 2" w:hint="default"/>
+        <w:u w:val="none"/>
+      </w:rPr>
+    </w:lvl>
+    <w:lvl w:ilvl="5">
+      <w:start w:val="1"/>
+      <w:numFmt w:val="bullet"/>
+      <w:lvlText w:val="■"/>
+      <w:lvlJc w:val="left"/>
+      <w:pPr>
+        <w:ind w:left="4320" w:hanging="-3960"/>
+      </w:pPr>
+      <w:rPr>
+        <w:rFonts w:ascii="OpenSymbol" w:hAnsi="OpenSymbol" w:cs="OpenSymbol" w:hint="default"/>
+        <w:u w:val="none"/>
+      </w:rPr>
+    </w:lvl>
+    <w:lvl w:ilvl="6">
+      <w:start w:val="1"/>
+      <w:numFmt w:val="bullet"/>
+      <w:lvlText w:val=""/>
+      <w:lvlJc w:val="left"/>
+      <w:pPr>
+        <w:ind w:left="5040" w:hanging="-4680"/>
+      </w:pPr>
+      <w:rPr>
+        <w:rFonts w:ascii="Wingdings" w:hAnsi="Wingdings" w:cs="Wingdings" w:hint="default"/>
+        <w:u w:val="none"/>
+      </w:rPr>
+    </w:lvl>
+    <w:lvl w:ilvl="7">
+      <w:start w:val="1"/>
+      <w:numFmt w:val="bullet"/>
+      <w:lvlText w:val=""/>
+      <w:lvlJc w:val="left"/>
+      <w:pPr>
+        <w:ind w:left="5760" w:hanging="-5400"/>
+      </w:pPr>
+      <w:rPr>
+        <w:rFonts w:ascii="Wingdings 2" w:hAnsi="Wingdings 2" w:cs="Wingdings 2" w:hint="default"/>
+        <w:u w:val="none"/>
+      </w:rPr>
+    </w:lvl>
+    <w:lvl w:ilvl="8">
+      <w:start w:val="1"/>
+      <w:numFmt w:val="bullet"/>
+      <w:lvlText w:val="■"/>
+      <w:lvlJc w:val="left"/>
+      <w:pPr>
+        <w:ind w:left="6480" w:hanging="-6120"/>
+      </w:pPr>
+      <w:rPr>
+        <w:rFonts w:ascii="OpenSymbol" w:hAnsi="OpenSymbol" w:cs="OpenSymbol" w:hint="default"/>
+        <w:u w:val="none"/>
+      </w:rPr>
+    </w:lvl>
+  </w:abstractNum>
+  <w:abstractNum w:abstractNumId="7">
+    <w:lvl w:ilvl="0">
+      <w:start w:val="1"/>
+      <w:numFmt w:val="none"/>
+      <w:suff w:val="nothing"/>
+      <w:lvlText w:val=""/>
+      <w:lvlJc w:val="left"/>
+      <w:pPr>
+        <w:tabs>
+          <w:tab w:val="num" w:pos="432"/>
+        </w:tabs>
+        <w:ind w:left="432" w:hanging="432"/>
+      </w:pPr>
+    </w:lvl>
+    <w:lvl w:ilvl="1">
+      <w:start w:val="1"/>
+      <w:numFmt w:val="none"/>
+      <w:suff w:val="nothing"/>
+      <w:lvlText w:val=""/>
+      <w:lvlJc w:val="left"/>
+      <w:pPr>
+        <w:tabs>
+          <w:tab w:val="num" w:pos="576"/>
+        </w:tabs>
+        <w:ind w:left="576" w:hanging="576"/>
+      </w:pPr>
+    </w:lvl>
+    <w:lvl w:ilvl="2">
+      <w:start w:val="1"/>
+      <w:numFmt w:val="none"/>
+      <w:suff w:val="nothing"/>
+      <w:lvlText w:val=""/>
+      <w:lvlJc w:val="left"/>
+      <w:pPr>
+        <w:tabs>
+          <w:tab w:val="num" w:pos="720"/>
+        </w:tabs>
+        <w:ind w:left="720" w:hanging="720"/>
+      </w:pPr>
+    </w:lvl>
+    <w:lvl w:ilvl="3">
+      <w:start w:val="1"/>
+      <w:numFmt w:val="none"/>
+      <w:suff w:val="nothing"/>
+      <w:lvlText w:val=""/>
+      <w:lvlJc w:val="left"/>
+      <w:pPr>
+        <w:tabs>
+          <w:tab w:val="num" w:pos="864"/>
+        </w:tabs>
+        <w:ind w:left="864" w:hanging="864"/>
+      </w:pPr>
+    </w:lvl>
+    <w:lvl w:ilvl="4">
+      <w:start w:val="1"/>
+      <w:numFmt w:val="none"/>
+      <w:suff w:val="nothing"/>
+      <w:lvlText w:val=""/>
+      <w:lvlJc w:val="left"/>
+      <w:pPr>
+        <w:tabs>
+          <w:tab w:val="num" w:pos="1008"/>
+        </w:tabs>
+        <w:ind w:left="1008" w:hanging="1008"/>
+      </w:pPr>
+    </w:lvl>
+    <w:lvl w:ilvl="5">
+      <w:start w:val="1"/>
+      <w:numFmt w:val="none"/>
+      <w:suff w:val="nothing"/>
+      <w:lvlText w:val=""/>
+      <w:lvlJc w:val="left"/>
+      <w:pPr>
+        <w:tabs>
+          <w:tab w:val="num" w:pos="1152"/>
+        </w:tabs>
+        <w:ind w:left="1152" w:hanging="1152"/>
+      </w:pPr>
+    </w:lvl>
+    <w:lvl w:ilvl="6">
+      <w:start w:val="1"/>
+      <w:numFmt w:val="none"/>
+      <w:suff w:val="nothing"/>
+      <w:lvlText w:val=""/>
+      <w:lvlJc w:val="left"/>
+      <w:pPr>
+        <w:tabs>
+          <w:tab w:val="num" w:pos="1296"/>
+        </w:tabs>
+        <w:ind w:left="1296" w:hanging="1296"/>
+      </w:pPr>
+    </w:lvl>
+    <w:lvl w:ilvl="7">
+      <w:start w:val="1"/>
+      <w:numFmt w:val="none"/>
+      <w:suff w:val="nothing"/>
+      <w:lvlText w:val=""/>
+      <w:lvlJc w:val="left"/>
+      <w:pPr>
+        <w:tabs>
+          <w:tab w:val="num" w:pos="1440"/>
+        </w:tabs>
+        <w:ind w:left="1440" w:hanging="1440"/>
+      </w:pPr>
+    </w:lvl>
+    <w:lvl w:ilvl="8">
+      <w:start w:val="1"/>
+      <w:numFmt w:val="none"/>
+      <w:suff w:val="nothing"/>
+      <w:lvlText w:val=""/>
+      <w:lvlJc w:val="left"/>
+      <w:pPr>
+        <w:tabs>
+          <w:tab w:val="num" w:pos="1584"/>
+        </w:tabs>
+        <w:ind w:left="1584" w:hanging="1584"/>
+      </w:pPr>
+    </w:lvl>
+  </w:abstractNum>
+  <w:num w:numId="1">
+    <w:abstractNumId w:val="1"/>
+  </w:num>
+  <w:num w:numId="2">
+    <w:abstractNumId w:val="2"/>
+  </w:num>
+  <w:num w:numId="3">
+    <w:abstractNumId w:val="3"/>
+  </w:num>
+  <w:num w:numId="4">
+    <w:abstractNumId w:val="4"/>
+  </w:num>
+  <w:num w:numId="5">
+    <w:abstractNumId w:val="5"/>
+  </w:num>
+  <w:num w:numId="6">
+    <w:abstractNumId w:val="6"/>
+  </w:num>
+  <w:num w:numId="7">
+    <w:abstractNumId w:val="7"/>
+  </w:num>
+</w:numbering>
+</file>
+
 <file path=word/styles.xml><?xml version="1.0" encoding="utf-8"?>
 <w:styles xmlns:w="http://schemas.openxmlformats.org/wordprocessingml/2006/main">
   <w:docDefaults>
@@ -3625,6 +6774,8 @@
       <w:keepLines w:val="false"/>
       <w:widowControl/>
       <w:suppressAutoHyphens w:val="true"/>
+      <w:overflowPunct w:val="false"/>
+      <w:bidi w:val="0"/>
       <w:spacing w:lineRule="auto" w:line="240" w:before="0" w:after="0"/>
       <w:ind w:left="0" w:right="0" w:hanging="0"/>
       <w:jc w:val="left"/>
@@ -3649,12 +6800,17 @@
   </w:style>
   <w:style w:type="paragraph" w:styleId="Heading1">
     <w:name w:val="Heading 1"/>
-    <w:basedOn w:val="Normal1"/>
+    <w:basedOn w:val="Heading"/>
     <w:next w:val="Normal"/>
     <w:pPr>
       <w:keepNext/>
       <w:keepLines/>
+      <w:widowControl/>
+      <w:suppressAutoHyphens w:val="true"/>
+      <w:overflowPunct w:val="false"/>
+      <w:bidi w:val="0"/>
       <w:spacing w:lineRule="auto" w:line="240" w:before="400" w:after="40"/>
+      <w:jc w:val="left"/>
     </w:pPr>
     <w:rPr>
       <w:rFonts w:ascii="Cambria" w:hAnsi="Cambria" w:eastAsia="Cambria" w:cs="Cambria"/>
@@ -3662,16 +6818,22 @@
       <w:color w:val="244061"/>
       <w:sz w:val="36"/>
       <w:szCs w:val="36"/>
+      <w:lang w:val="en-US" w:eastAsia="zh-CN" w:bidi="hi-IN"/>
     </w:rPr>
   </w:style>
   <w:style w:type="paragraph" w:styleId="Heading2">
     <w:name w:val="Heading 2"/>
-    <w:basedOn w:val="Normal1"/>
+    <w:basedOn w:val="Heading"/>
     <w:next w:val="Normal"/>
     <w:pPr>
       <w:keepNext/>
       <w:keepLines/>
+      <w:widowControl/>
+      <w:suppressAutoHyphens w:val="true"/>
+      <w:overflowPunct w:val="false"/>
+      <w:bidi w:val="0"/>
       <w:spacing w:lineRule="auto" w:line="240" w:before="200" w:after="0"/>
+      <w:jc w:val="left"/>
     </w:pPr>
     <w:rPr>
       <w:rFonts w:ascii="Cambria" w:hAnsi="Cambria" w:eastAsia="Cambria" w:cs="Cambria"/>
@@ -3679,70 +6841,103 @@
       <w:color w:val="4F81BD"/>
       <w:sz w:val="26"/>
       <w:szCs w:val="26"/>
+      <w:lang w:val="en-US" w:eastAsia="zh-CN" w:bidi="hi-IN"/>
     </w:rPr>
   </w:style>
   <w:style w:type="paragraph" w:styleId="Heading3">
     <w:name w:val="Heading 3"/>
-    <w:basedOn w:val="Normal1"/>
+    <w:basedOn w:val="Heading"/>
     <w:next w:val="Normal"/>
     <w:pPr>
       <w:keepNext/>
       <w:keepLines/>
+      <w:widowControl/>
+      <w:suppressAutoHyphens w:val="true"/>
+      <w:overflowPunct w:val="false"/>
+      <w:bidi w:val="0"/>
       <w:spacing w:lineRule="auto" w:line="240" w:before="280" w:after="80"/>
       <w:contextualSpacing/>
+      <w:jc w:val="left"/>
     </w:pPr>
     <w:rPr>
+      <w:rFonts w:ascii="Times New Roman" w:hAnsi="Times New Roman" w:eastAsia="Times New Roman" w:cs="Times New Roman"/>
       <w:b/>
+      <w:color w:val="000000"/>
       <w:sz w:val="28"/>
       <w:szCs w:val="28"/>
+      <w:lang w:val="en-US" w:eastAsia="zh-CN" w:bidi="hi-IN"/>
     </w:rPr>
   </w:style>
   <w:style w:type="paragraph" w:styleId="Heading4">
     <w:name w:val="Heading 4"/>
-    <w:basedOn w:val="Normal1"/>
+    <w:basedOn w:val="Heading"/>
     <w:next w:val="Normal"/>
     <w:pPr>
       <w:keepNext/>
       <w:keepLines/>
+      <w:widowControl/>
+      <w:suppressAutoHyphens w:val="true"/>
+      <w:overflowPunct w:val="false"/>
+      <w:bidi w:val="0"/>
       <w:spacing w:lineRule="auto" w:line="240" w:before="240" w:after="40"/>
       <w:contextualSpacing/>
+      <w:jc w:val="left"/>
     </w:pPr>
     <w:rPr>
+      <w:rFonts w:ascii="Times New Roman" w:hAnsi="Times New Roman" w:eastAsia="Times New Roman" w:cs="Times New Roman"/>
       <w:b/>
+      <w:color w:val="000000"/>
       <w:sz w:val="24"/>
       <w:szCs w:val="24"/>
+      <w:lang w:val="en-US" w:eastAsia="zh-CN" w:bidi="hi-IN"/>
     </w:rPr>
   </w:style>
   <w:style w:type="paragraph" w:styleId="Heading5">
     <w:name w:val="Heading 5"/>
-    <w:basedOn w:val="Normal1"/>
+    <w:basedOn w:val="Heading"/>
     <w:next w:val="Normal"/>
     <w:pPr>
       <w:keepNext/>
       <w:keepLines/>
+      <w:widowControl/>
+      <w:suppressAutoHyphens w:val="true"/>
+      <w:overflowPunct w:val="false"/>
+      <w:bidi w:val="0"/>
       <w:spacing w:lineRule="auto" w:line="240" w:before="220" w:after="40"/>
       <w:contextualSpacing/>
+      <w:jc w:val="left"/>
     </w:pPr>
     <w:rPr>
+      <w:rFonts w:ascii="Times New Roman" w:hAnsi="Times New Roman" w:eastAsia="Times New Roman" w:cs="Times New Roman"/>
       <w:b/>
+      <w:color w:val="000000"/>
       <w:sz w:val="22"/>
       <w:szCs w:val="22"/>
+      <w:lang w:val="en-US" w:eastAsia="zh-CN" w:bidi="hi-IN"/>
     </w:rPr>
   </w:style>
   <w:style w:type="paragraph" w:styleId="Heading6">
     <w:name w:val="Heading 6"/>
-    <w:basedOn w:val="Normal1"/>
+    <w:basedOn w:val="Heading"/>
     <w:next w:val="Normal"/>
     <w:pPr>
       <w:keepNext/>
       <w:keepLines/>
+      <w:widowControl/>
+      <w:suppressAutoHyphens w:val="true"/>
+      <w:overflowPunct w:val="false"/>
+      <w:bidi w:val="0"/>
       <w:spacing w:lineRule="auto" w:line="240" w:before="200" w:after="40"/>
       <w:contextualSpacing/>
+      <w:jc w:val="left"/>
     </w:pPr>
     <w:rPr>
+      <w:rFonts w:ascii="Times New Roman" w:hAnsi="Times New Roman" w:eastAsia="Times New Roman" w:cs="Times New Roman"/>
       <w:b/>
+      <w:color w:val="000000"/>
       <w:sz w:val="20"/>
       <w:szCs w:val="20"/>
+      <w:lang w:val="en-US" w:eastAsia="zh-CN" w:bidi="hi-IN"/>
     </w:rPr>
   </w:style>
   <w:style w:type="character" w:styleId="InternetLink">
@@ -3759,6 +6954,12 @@
       <w:color w:val="800000"/>
       <w:u w:val="single"/>
       <w:lang w:val="zxx" w:eastAsia="zxx" w:bidi="zxx"/>
+    </w:rPr>
+  </w:style>
+  <w:style w:type="character" w:styleId="ListLabel1">
+    <w:name w:val="ListLabel 1"/>
+    <w:rPr>
+      <w:u w:val="none"/>
     </w:rPr>
   </w:style>
   <w:style w:type="paragraph" w:styleId="Heading">
@@ -3816,13 +7017,14 @@
       <w:rFonts w:cs="FreeSans"/>
     </w:rPr>
   </w:style>
-  <w:style w:type="paragraph" w:styleId="Normal1" w:default="1">
+  <w:style w:type="paragraph" w:styleId="LOnormal">
     <w:name w:val="LO-normal"/>
     <w:pPr>
       <w:keepNext/>
       <w:keepLines w:val="false"/>
       <w:widowControl/>
       <w:suppressAutoHyphens w:val="true"/>
+      <w:overflowPunct w:val="false"/>
       <w:bidi w:val="0"/>
       <w:spacing w:lineRule="auto" w:line="240" w:before="0" w:after="0"/>
       <w:ind w:left="0" w:right="0" w:hanging="0"/>
@@ -3848,7 +7050,7 @@
   </w:style>
   <w:style w:type="paragraph" w:styleId="Title">
     <w:name w:val="Title"/>
-    <w:basedOn w:val="Normal1"/>
+    <w:basedOn w:val="LOnormal"/>
     <w:next w:val="Normal"/>
     <w:pPr>
       <w:keepNext/>
@@ -3864,7 +7066,7 @@
   </w:style>
   <w:style w:type="paragraph" w:styleId="Subtitle">
     <w:name w:val="Subtitle"/>
-    <w:basedOn w:val="Normal1"/>
+    <w:basedOn w:val="LOnormal"/>
     <w:next w:val="Normal"/>
     <w:pPr>
       <w:keepNext/>
@@ -3880,8 +7082,25 @@
       <w:szCs w:val="48"/>
     </w:rPr>
   </w:style>
-  <w:style w:type="table" w:default="1" w:styleId="TableNormal">
-    <w:name w:val="Table Normal"/>
+  <w:style w:type="paragraph" w:styleId="Caption1">
+    <w:name w:val="caption"/>
+    <w:basedOn w:val="Normal"/>
+    <w:next w:val="Normal"/>
+    <w:pPr>
+      <w:spacing w:lineRule="auto" w:line="240"/>
+    </w:pPr>
+    <w:rPr>
+      <w:b/>
+      <w:bCs/>
+      <w:smallCaps/>
+      <w:color w:val="44546A"/>
+    </w:rPr>
+  </w:style>
+  <w:style w:type="paragraph" w:styleId="TableContents">
+    <w:name w:val="Table Contents"/>
+    <w:basedOn w:val="Normal"/>
+    <w:pPr/>
+    <w:rPr/>
   </w:style>
 </w:styles>
 </file>
</xml_diff>